<commit_message>
Report function choice rationale added
</commit_message>
<xml_diff>
--- a/F21BC-CW2-H00412986-H00326306-Report.docx
+++ b/F21BC-CW2-H00412986-H00326306-Report.docx
@@ -295,18 +295,8 @@
                                           <w:sz w:val="32"/>
                                           <w:szCs w:val="32"/>
                                         </w:rPr>
-                                        <w:t xml:space="preserve">Barthelemy </w:t>
+                                        <w:t>Barthelemy Traxel</w:t>
                                       </w:r>
-                                      <w:proofErr w:type="spellStart"/>
-                                      <w:r>
-                                        <w:rPr>
-                                          <w:color w:val="FFFFFF" w:themeColor="background1"/>
-                                          <w:sz w:val="32"/>
-                                          <w:szCs w:val="32"/>
-                                        </w:rPr>
-                                        <w:t>Traxel</w:t>
-                                      </w:r>
-                                      <w:proofErr w:type="spellEnd"/>
                                       <w:r>
                                         <w:rPr>
                                           <w:color w:val="FFFFFF" w:themeColor="background1"/>
@@ -582,18 +572,8 @@
                                     <w:sz w:val="32"/>
                                     <w:szCs w:val="32"/>
                                   </w:rPr>
-                                  <w:t xml:space="preserve">Barthelemy </w:t>
+                                  <w:t>Barthelemy Traxel</w:t>
                                 </w:r>
-                                <w:proofErr w:type="spellStart"/>
-                                <w:r>
-                                  <w:rPr>
-                                    <w:color w:val="FFFFFF" w:themeColor="background1"/>
-                                    <w:sz w:val="32"/>
-                                    <w:szCs w:val="32"/>
-                                  </w:rPr>
-                                  <w:t>Traxel</w:t>
-                                </w:r>
-                                <w:proofErr w:type="spellEnd"/>
                                 <w:r>
                                   <w:rPr>
                                     <w:color w:val="FFFFFF" w:themeColor="background1"/>
@@ -1385,23 +1365,7 @@
           <w:rFonts w:cs="Arial"/>
           <w:szCs w:val="24"/>
         </w:rPr>
-        <w:t>The task was to implement Genetic Algorithm (GA) and Particle Swarm Optimisation (PSO) optimization algorithms from scratch and to carry out some experiments to see how they compare when evaluated on the CEC 2005 test functions (</w:t>
-      </w:r>
-      <w:proofErr w:type="spellStart"/>
-      <w:r>
-        <w:rPr>
-          <w:rFonts w:cs="Arial"/>
-          <w:szCs w:val="24"/>
-        </w:rPr>
-        <w:t>Suganthan</w:t>
-      </w:r>
-      <w:proofErr w:type="spellEnd"/>
-      <w:r>
-        <w:rPr>
-          <w:rFonts w:cs="Arial"/>
-          <w:szCs w:val="24"/>
-        </w:rPr>
-        <w:t xml:space="preserve"> et al., 2005). These test functions are used to assess optimization functions on an artificial landscape. The goal of the optimization algorithms was the find the global minimum (optimum value) in these test functions.</w:t>
+        <w:t>The task was to implement Genetic Algorithm (GA) and Particle Swarm Optimisation (PSO) optimization algorithms from scratch and to carry out some experiments to see how they compare when evaluated on the CEC 2005 test functions (Suganthan et al., 2005). These test functions are used to assess optimization functions on an artificial landscape. The goal of the optimization algorithms was the find the global minimum (optimum value) in these test functions.</w:t>
       </w:r>
     </w:p>
     <w:p>
@@ -1417,54 +1381,214 @@
     <w:p>
       <w:pPr>
         <w:rPr>
+          <w:lang w:eastAsia="en-GB"/>
+        </w:rPr>
+      </w:pPr>
+      <w:r>
+        <w:rPr>
           <w:rFonts w:cs="Arial"/>
           <w:szCs w:val="24"/>
         </w:rPr>
-      </w:pPr>
-      <w:r>
+        <w:t>The implementations were based on the pseudocode from Luke (2016).</w:t>
+      </w:r>
+      <w:r>
+        <w:rPr>
+          <w:lang w:eastAsia="en-GB"/>
+        </w:rPr>
+        <w:t xml:space="preserve"> </w:t>
+      </w:r>
+      <w:r>
+        <w:rPr>
+          <w:lang w:eastAsia="en-GB"/>
+        </w:rPr>
+        <w:t xml:space="preserve">The logic for the algorithms can be found in </w:t>
+      </w:r>
+      <w:r>
+        <w:rPr>
+          <w:rFonts w:ascii="Courier New" w:hAnsi="Courier New" w:cs="Courier New"/>
+          <w:lang w:eastAsia="en-GB"/>
+        </w:rPr>
+        <w:t>GA.py</w:t>
+      </w:r>
+      <w:r>
+        <w:rPr>
+          <w:lang w:eastAsia="en-GB"/>
+        </w:rPr>
+        <w:t xml:space="preserve"> and </w:t>
+      </w:r>
+      <w:r>
+        <w:rPr>
+          <w:rFonts w:ascii="Courier New" w:hAnsi="Courier New" w:cs="Courier New"/>
+          <w:lang w:eastAsia="en-GB"/>
+        </w:rPr>
+        <w:t>PSO.py</w:t>
+      </w:r>
+      <w:r>
+        <w:rPr>
+          <w:lang w:eastAsia="en-GB"/>
+        </w:rPr>
+        <w:t>.</w:t>
+      </w:r>
+    </w:p>
+    <w:p>
+      <w:pPr>
+        <w:rPr>
+          <w:lang w:eastAsia="en-GB"/>
+        </w:rPr>
+      </w:pPr>
+      <w:r>
+        <w:rPr>
+          <w:lang w:eastAsia="en-GB"/>
+        </w:rPr>
+        <w:t>The following test functions were picked to test the algorithms</w:t>
+      </w:r>
+      <w:r>
+        <w:rPr>
+          <w:lang w:eastAsia="en-GB"/>
+        </w:rPr>
+        <w:t xml:space="preserve"> with the following properties in mind:</w:t>
+      </w:r>
+    </w:p>
+    <w:p>
+      <w:pPr>
+        <w:pStyle w:val="ListParagraph"/>
+        <w:numPr>
+          <w:ilvl w:val="0"/>
+          <w:numId w:val="3"/>
+        </w:numPr>
         <w:rPr>
           <w:rFonts w:cs="Arial"/>
           <w:szCs w:val="24"/>
         </w:rPr>
-        <w:t>The implementations were based on the pseudocode from Luke (2016).</w:t>
-      </w:r>
-      <w:r>
-        <w:rPr>
-          <w:lang w:eastAsia="en-GB"/>
-        </w:rPr>
-        <w:t xml:space="preserve"> </w:t>
-      </w:r>
-      <w:r>
-        <w:rPr>
-          <w:lang w:eastAsia="en-GB"/>
-        </w:rPr>
-        <w:t xml:space="preserve">The logic for the algorithms can be found in </w:t>
-      </w:r>
-      <w:r>
-        <w:rPr>
-          <w:rFonts w:ascii="Courier New" w:hAnsi="Courier New" w:cs="Courier New"/>
-          <w:lang w:eastAsia="en-GB"/>
-        </w:rPr>
-        <w:t>GA.py</w:t>
-      </w:r>
-      <w:r>
-        <w:rPr>
-          <w:lang w:eastAsia="en-GB"/>
-        </w:rPr>
-        <w:t xml:space="preserve"> and </w:t>
-      </w:r>
-      <w:r>
-        <w:rPr>
-          <w:rFonts w:ascii="Courier New" w:hAnsi="Courier New" w:cs="Courier New"/>
-          <w:lang w:eastAsia="en-GB"/>
-        </w:rPr>
-        <w:t>PSO.py</w:t>
-      </w:r>
-      <w:r>
-        <w:rPr>
-          <w:lang w:eastAsia="en-GB"/>
-        </w:rPr>
-        <w:t>.</w:t>
+      </w:pPr>
+      <w:r>
+        <w:rPr>
+          <w:rFonts w:cs="Arial"/>
+          <w:szCs w:val="24"/>
+        </w:rPr>
+        <w:t>F2: Shifted Schwefel’s Problem 1.2</w:t>
+      </w:r>
+    </w:p>
+    <w:p>
+      <w:pPr>
+        <w:pStyle w:val="ListParagraph"/>
+        <w:numPr>
+          <w:ilvl w:val="0"/>
+          <w:numId w:val="3"/>
+        </w:numPr>
+        <w:rPr>
+          <w:rFonts w:cs="Arial"/>
+          <w:szCs w:val="24"/>
+        </w:rPr>
+      </w:pPr>
+      <w:r>
+        <w:rPr>
+          <w:rFonts w:cs="Arial"/>
+          <w:szCs w:val="24"/>
+        </w:rPr>
+        <w:t xml:space="preserve">F4: Shifted Schwefel’s Problem 1.2 with Noise in Fitness </w:t>
+      </w:r>
+    </w:p>
+    <w:p>
+      <w:pPr>
+        <w:pStyle w:val="ListParagraph"/>
+        <w:numPr>
+          <w:ilvl w:val="0"/>
+          <w:numId w:val="3"/>
+        </w:numPr>
+        <w:rPr>
+          <w:rFonts w:cs="Arial"/>
+          <w:szCs w:val="24"/>
+        </w:rPr>
+      </w:pPr>
+      <w:r>
+        <w:rPr>
+          <w:rFonts w:cs="Arial"/>
+          <w:szCs w:val="24"/>
+        </w:rPr>
+        <w:t xml:space="preserve">F8: Shifted Rotated Ackley’s Function with Global Optimum on Bounds </w:t>
+      </w:r>
+    </w:p>
+    <w:p>
+      <w:pPr>
+        <w:pStyle w:val="ListParagraph"/>
+        <w:numPr>
+          <w:ilvl w:val="0"/>
+          <w:numId w:val="3"/>
+        </w:numPr>
+        <w:rPr>
+          <w:rFonts w:cs="Arial"/>
+          <w:szCs w:val="24"/>
+        </w:rPr>
+      </w:pPr>
+      <w:r>
+        <w:rPr>
+          <w:rFonts w:cs="Arial"/>
+          <w:szCs w:val="24"/>
+        </w:rPr>
+        <w:t>F13: Shifted Expanded Griewank’s plus Rosenbrock’s Function (F8F2)</w:t>
+      </w:r>
+    </w:p>
+    <w:p>
+      <w:pPr>
+        <w:pStyle w:val="ListParagraph"/>
+        <w:numPr>
+          <w:ilvl w:val="0"/>
+          <w:numId w:val="3"/>
+        </w:numPr>
+        <w:rPr>
+          <w:rFonts w:cs="Arial"/>
+          <w:szCs w:val="24"/>
+        </w:rPr>
+      </w:pPr>
+      <w:r>
+        <w:rPr>
+          <w:rFonts w:cs="Arial"/>
+          <w:szCs w:val="24"/>
+        </w:rPr>
+        <w:t>F17: Rotated Version of Hybrid Composition Function with Noise in Fitness</w:t>
+      </w:r>
+    </w:p>
+    <w:p>
+      <w:pPr>
+        <w:pStyle w:val="ListParagraph"/>
+        <w:numPr>
+          <w:ilvl w:val="0"/>
+          <w:numId w:val="3"/>
+        </w:numPr>
+        <w:rPr>
+          <w:rFonts w:cs="Arial"/>
+          <w:szCs w:val="24"/>
+        </w:rPr>
+      </w:pPr>
+      <w:r>
+        <w:rPr>
+          <w:rFonts w:cs="Arial"/>
+          <w:szCs w:val="24"/>
+        </w:rPr>
+        <w:t>F24: Rotated Hybrid Composition Function</w:t>
+      </w:r>
+    </w:p>
+    <w:p>
+      <w:pPr>
+        <w:rPr>
+          <w:rFonts w:cs="Arial"/>
+          <w:szCs w:val="24"/>
+        </w:rPr>
+      </w:pPr>
+      <w:r>
+        <w:rPr>
+          <w:rFonts w:cs="Arial"/>
+          <w:szCs w:val="24"/>
+        </w:rPr>
+        <w:t xml:space="preserve">The aim was to cover a lot of different types of function properties. F2 and F4 are both unimodal, without and with noise. All the rest are multi-modal. F8 </w:t>
+      </w:r>
+      <w:r>
+        <w:rPr>
+          <w:rFonts w:cs="Arial"/>
+          <w:szCs w:val="24"/>
+        </w:rPr>
+        <w:t>is a single function, F13 is an expanded function and F17 and F24 are composite. F17 has a Gaussian noise in its fitness and for this reason this is in-deterministic. All the other functions are deterministic. F17 and F24 are composite and due to this nature of the function it has a lot of spikes in their artificial landscape which results in a high number of local optima. F8 has its local optima on its bounds.</w:t>
       </w:r>
     </w:p>
     <w:p>
@@ -1487,29 +1611,13 @@
     </w:p>
     <w:p>
       <w:r>
-        <w:t xml:space="preserve">The algorithm has the option to use decreasing mutation rate. The program slowly decreases the mutation rate per generation if this is used. </w:t>
-      </w:r>
-      <w:proofErr w:type="gramStart"/>
-      <w:r>
-        <w:t>I.e.</w:t>
-      </w:r>
-      <w:proofErr w:type="gramEnd"/>
-      <w:r>
-        <w:t xml:space="preserve"> if the mutation rate is 80% then for the first generation the rate is unchanged, at half-point it's halved for 40% and the last generation is near 0%. The advantage of using decreasing mutation rate </w:t>
+        <w:t xml:space="preserve">The algorithm has the option to use decreasing mutation rate. The program slowly decreases the mutation rate per generation if this is used. I.e. if the mutation rate is 80% then for the first generation the rate is unchanged, at half-point it's halved for 40% and the last generation is near 0%. The advantage of using decreasing mutation rate </w:t>
       </w:r>
       <w:r>
         <w:t>is to have</w:t>
       </w:r>
       <w:r>
-        <w:t xml:space="preserve"> a high mutation rate at the beginning which helps the algorithm to explore the artificial landscape </w:t>
-      </w:r>
-      <w:proofErr w:type="gramStart"/>
-      <w:r>
-        <w:t>and also</w:t>
-      </w:r>
-      <w:proofErr w:type="gramEnd"/>
-      <w:r>
-        <w:t xml:space="preserve"> to avoid local optimums but narrows down the randomness as it progresses forward which helps </w:t>
+        <w:t xml:space="preserve"> a high mutation rate at the beginning which helps the algorithm to explore the artificial landscape and also to avoid local optimums but narrows down the randomness as it progresses forward which helps </w:t>
       </w:r>
       <w:r>
         <w:t xml:space="preserve">to </w:t>
@@ -1526,6 +1634,7 @@
     </w:p>
     <w:p>
       <w:r>
+        <w:lastRenderedPageBreak/>
         <w:t>Tournament selection is used with adjustable tournament size, 2 on default as per Luke (2016, pp. 45.).</w:t>
       </w:r>
     </w:p>
@@ -1617,7 +1726,6 @@
           <w:szCs w:val="24"/>
         </w:rPr>
       </w:pPr>
-      <w:proofErr w:type="spellStart"/>
       <w:r>
         <w:rPr>
           <w:rFonts w:cs="Arial"/>
@@ -1625,7 +1733,6 @@
         </w:rPr>
         <w:t>Dsadasd</w:t>
       </w:r>
-      <w:proofErr w:type="spellEnd"/>
     </w:p>
     <w:p>
       <w:pPr>
@@ -1642,7 +1749,6 @@
       <w:bookmarkStart w:id="5" w:name="_Toc120477427"/>
       <w:commentRangeStart w:id="6"/>
       <w:r>
-        <w:lastRenderedPageBreak/>
         <w:t>References</w:t>
       </w:r>
       <w:commentRangeEnd w:id="6"/>
@@ -1682,53 +1788,17 @@
           <w:lang w:eastAsia="en-GB"/>
         </w:rPr>
       </w:pPr>
-      <w:proofErr w:type="spellStart"/>
       <w:r>
         <w:rPr>
           <w:lang w:val="de-DE" w:eastAsia="en-GB"/>
         </w:rPr>
-        <w:t>Suganthan</w:t>
-      </w:r>
-      <w:proofErr w:type="spellEnd"/>
-      <w:r>
-        <w:rPr>
-          <w:lang w:val="de-DE" w:eastAsia="en-GB"/>
-        </w:rPr>
-        <w:t xml:space="preserve">, P., Hansen, N., Liang, J., Deb, K., Chen, Y., Auger, A. and </w:t>
-      </w:r>
-      <w:proofErr w:type="spellStart"/>
-      <w:r>
-        <w:rPr>
-          <w:lang w:val="de-DE" w:eastAsia="en-GB"/>
-        </w:rPr>
-        <w:t>Tiwari</w:t>
-      </w:r>
-      <w:proofErr w:type="spellEnd"/>
-      <w:r>
-        <w:rPr>
-          <w:lang w:val="de-DE" w:eastAsia="en-GB"/>
-        </w:rPr>
-        <w:t xml:space="preserve">, S. (2005). </w:t>
+        <w:t xml:space="preserve">Suganthan, P., Hansen, N., Liang, J., Deb, K., Chen, Y., Auger, A. and Tiwari, S. (2005). </w:t>
       </w:r>
       <w:r>
         <w:rPr>
           <w:lang w:eastAsia="en-GB"/>
         </w:rPr>
-        <w:t xml:space="preserve">Problem Definitions and Evaluation Criteria for the CEC 2005 Special Session on </w:t>
-      </w:r>
-      <w:proofErr w:type="spellStart"/>
-      <w:r>
-        <w:rPr>
-          <w:lang w:eastAsia="en-GB"/>
-        </w:rPr>
-        <w:t>RealParameter</w:t>
-      </w:r>
-      <w:proofErr w:type="spellEnd"/>
-      <w:r>
-        <w:rPr>
-          <w:lang w:eastAsia="en-GB"/>
-        </w:rPr>
-        <w:t xml:space="preserve"> Optimization. </w:t>
+        <w:t xml:space="preserve">Problem Definitions and Evaluation Criteria for the CEC 2005 Special Session on RealParameter Optimization. </w:t>
       </w:r>
       <w:r>
         <w:rPr>
@@ -1782,23 +1852,7 @@
         <w:annotationRef/>
       </w:r>
       <w:r>
-        <w:t xml:space="preserve">I’m using </w:t>
-      </w:r>
-      <w:proofErr w:type="spellStart"/>
-      <w:r>
-        <w:t>Hardward</w:t>
-      </w:r>
-      <w:proofErr w:type="spellEnd"/>
-      <w:r>
-        <w:t xml:space="preserve"> </w:t>
-      </w:r>
-      <w:proofErr w:type="spellStart"/>
-      <w:r>
-        <w:t>styke</w:t>
-      </w:r>
-      <w:proofErr w:type="spellEnd"/>
-      <w:r>
-        <w:t xml:space="preserve"> ref, from here </w:t>
+        <w:t xml:space="preserve">I’m using Hardward styke ref, from here </w:t>
       </w:r>
     </w:p>
     <w:p>
@@ -1834,6 +1888,119 @@
 <file path=word/numbering.xml><?xml version="1.0" encoding="utf-8"?>
 <w:numbering xmlns:wpc="http://schemas.microsoft.com/office/word/2010/wordprocessingCanvas" xmlns:cx="http://schemas.microsoft.com/office/drawing/2014/chartex" xmlns:cx1="http://schemas.microsoft.com/office/drawing/2015/9/8/chartex" xmlns:cx2="http://schemas.microsoft.com/office/drawing/2015/10/21/chartex" xmlns:cx3="http://schemas.microsoft.com/office/drawing/2016/5/9/chartex" xmlns:cx4="http://schemas.microsoft.com/office/drawing/2016/5/10/chartex" xmlns:cx5="http://schemas.microsoft.com/office/drawing/2016/5/11/chartex" xmlns:cx6="http://schemas.microsoft.com/office/drawing/2016/5/12/chartex" xmlns:cx7="http://schemas.microsoft.com/office/drawing/2016/5/13/chartex" xmlns:cx8="http://schemas.microsoft.com/office/drawing/2016/5/14/chartex" xmlns:mc="http://schemas.openxmlformats.org/markup-compatibility/2006" xmlns:aink="http://schemas.microsoft.com/office/drawing/2016/ink" xmlns:am3d="http://schemas.microsoft.com/office/drawing/2017/model3d" xmlns:o="urn:schemas-microsoft-com:office:office" xmlns:r="http://schemas.openxmlformats.org/officeDocument/2006/relationships" xmlns:m="http://schemas.openxmlformats.org/officeDocument/2006/math" xmlns:v="urn:schemas-microsoft-com:vml" xmlns:wp14="http://schemas.microsoft.com/office/word/2010/wordprocessingDrawing" xmlns:wp="http://schemas.openxmlformats.org/drawingml/2006/wordprocessingDrawing" xmlns:w10="urn:schemas-microsoft-com:office:word" xmlns:w="http://schemas.openxmlformats.org/wordprocessingml/2006/main" xmlns:w14="http://schemas.microsoft.com/office/word/2010/wordml" xmlns:w15="http://schemas.microsoft.com/office/word/2012/wordml" xmlns:w16cex="http://schemas.microsoft.com/office/word/2018/wordml/cex" xmlns:w16cid="http://schemas.microsoft.com/office/word/2016/wordml/cid" xmlns:w16="http://schemas.microsoft.com/office/word/2018/wordml" xmlns:w16sdtdh="http://schemas.microsoft.com/office/word/2020/wordml/sdtdatahash" xmlns:w16se="http://schemas.microsoft.com/office/word/2015/wordml/symex" xmlns:wpg="http://schemas.microsoft.com/office/word/2010/wordprocessingGroup" xmlns:wpi="http://schemas.microsoft.com/office/word/2010/wordprocessingInk" xmlns:wne="http://schemas.microsoft.com/office/word/2006/wordml" xmlns:wps="http://schemas.microsoft.com/office/word/2010/wordprocessingShape" mc:Ignorable="w14 w15 w16se w16cid w16 w16cex w16sdtdh wp14">
   <w:abstractNum w:abstractNumId="0" w15:restartNumberingAfterBreak="0">
+    <w:nsid w:val="04D63B92"/>
+    <w:multiLevelType w:val="hybridMultilevel"/>
+    <w:tmpl w:val="3E00E88C"/>
+    <w:lvl w:ilvl="0" w:tplc="08090001">
+      <w:start w:val="1"/>
+      <w:numFmt w:val="bullet"/>
+      <w:lvlText w:val=""/>
+      <w:lvlJc w:val="left"/>
+      <w:pPr>
+        <w:ind w:left="720" w:hanging="360"/>
+      </w:pPr>
+      <w:rPr>
+        <w:rFonts w:ascii="Symbol" w:hAnsi="Symbol" w:hint="default"/>
+      </w:rPr>
+    </w:lvl>
+    <w:lvl w:ilvl="1" w:tplc="08090003">
+      <w:start w:val="1"/>
+      <w:numFmt w:val="bullet"/>
+      <w:lvlText w:val="o"/>
+      <w:lvlJc w:val="left"/>
+      <w:pPr>
+        <w:ind w:left="1440" w:hanging="360"/>
+      </w:pPr>
+      <w:rPr>
+        <w:rFonts w:ascii="Courier New" w:hAnsi="Courier New" w:cs="Courier New" w:hint="default"/>
+      </w:rPr>
+    </w:lvl>
+    <w:lvl w:ilvl="2" w:tplc="08090005" w:tentative="1">
+      <w:start w:val="1"/>
+      <w:numFmt w:val="bullet"/>
+      <w:lvlText w:val=""/>
+      <w:lvlJc w:val="left"/>
+      <w:pPr>
+        <w:ind w:left="2160" w:hanging="360"/>
+      </w:pPr>
+      <w:rPr>
+        <w:rFonts w:ascii="Wingdings" w:hAnsi="Wingdings" w:hint="default"/>
+      </w:rPr>
+    </w:lvl>
+    <w:lvl w:ilvl="3" w:tplc="08090001" w:tentative="1">
+      <w:start w:val="1"/>
+      <w:numFmt w:val="bullet"/>
+      <w:lvlText w:val=""/>
+      <w:lvlJc w:val="left"/>
+      <w:pPr>
+        <w:ind w:left="2880" w:hanging="360"/>
+      </w:pPr>
+      <w:rPr>
+        <w:rFonts w:ascii="Symbol" w:hAnsi="Symbol" w:hint="default"/>
+      </w:rPr>
+    </w:lvl>
+    <w:lvl w:ilvl="4" w:tplc="08090003" w:tentative="1">
+      <w:start w:val="1"/>
+      <w:numFmt w:val="bullet"/>
+      <w:lvlText w:val="o"/>
+      <w:lvlJc w:val="left"/>
+      <w:pPr>
+        <w:ind w:left="3600" w:hanging="360"/>
+      </w:pPr>
+      <w:rPr>
+        <w:rFonts w:ascii="Courier New" w:hAnsi="Courier New" w:cs="Courier New" w:hint="default"/>
+      </w:rPr>
+    </w:lvl>
+    <w:lvl w:ilvl="5" w:tplc="08090005" w:tentative="1">
+      <w:start w:val="1"/>
+      <w:numFmt w:val="bullet"/>
+      <w:lvlText w:val=""/>
+      <w:lvlJc w:val="left"/>
+      <w:pPr>
+        <w:ind w:left="4320" w:hanging="360"/>
+      </w:pPr>
+      <w:rPr>
+        <w:rFonts w:ascii="Wingdings" w:hAnsi="Wingdings" w:hint="default"/>
+      </w:rPr>
+    </w:lvl>
+    <w:lvl w:ilvl="6" w:tplc="08090001" w:tentative="1">
+      <w:start w:val="1"/>
+      <w:numFmt w:val="bullet"/>
+      <w:lvlText w:val=""/>
+      <w:lvlJc w:val="left"/>
+      <w:pPr>
+        <w:ind w:left="5040" w:hanging="360"/>
+      </w:pPr>
+      <w:rPr>
+        <w:rFonts w:ascii="Symbol" w:hAnsi="Symbol" w:hint="default"/>
+      </w:rPr>
+    </w:lvl>
+    <w:lvl w:ilvl="7" w:tplc="08090003" w:tentative="1">
+      <w:start w:val="1"/>
+      <w:numFmt w:val="bullet"/>
+      <w:lvlText w:val="o"/>
+      <w:lvlJc w:val="left"/>
+      <w:pPr>
+        <w:ind w:left="5760" w:hanging="360"/>
+      </w:pPr>
+      <w:rPr>
+        <w:rFonts w:ascii="Courier New" w:hAnsi="Courier New" w:cs="Courier New" w:hint="default"/>
+      </w:rPr>
+    </w:lvl>
+    <w:lvl w:ilvl="8" w:tplc="08090005" w:tentative="1">
+      <w:start w:val="1"/>
+      <w:numFmt w:val="bullet"/>
+      <w:lvlText w:val=""/>
+      <w:lvlJc w:val="left"/>
+      <w:pPr>
+        <w:ind w:left="6480" w:hanging="360"/>
+      </w:pPr>
+      <w:rPr>
+        <w:rFonts w:ascii="Wingdings" w:hAnsi="Wingdings" w:hint="default"/>
+      </w:rPr>
+    </w:lvl>
+  </w:abstractNum>
+  <w:abstractNum w:abstractNumId="1" w15:restartNumberingAfterBreak="0">
     <w:nsid w:val="73666598"/>
     <w:multiLevelType w:val="multilevel"/>
     <w:tmpl w:val="5E30F02E"/>
@@ -1950,10 +2117,10 @@
     </w:lvl>
   </w:abstractNum>
   <w:num w:numId="1">
-    <w:abstractNumId w:val="0"/>
+    <w:abstractNumId w:val="1"/>
   </w:num>
   <w:num w:numId="2">
-    <w:abstractNumId w:val="0"/>
+    <w:abstractNumId w:val="1"/>
     <w:lvlOverride w:ilvl="0">
       <w:startOverride w:val="2"/>
     </w:lvlOverride>
@@ -1981,6 +2148,9 @@
     <w:lvlOverride w:ilvl="8">
       <w:startOverride w:val="1"/>
     </w:lvlOverride>
+  </w:num>
+  <w:num w:numId="3">
+    <w:abstractNumId w:val="0"/>
   </w:num>
 </w:numbering>
 </file>
@@ -2445,7 +2615,6 @@
   <w:style w:type="character" w:default="1" w:styleId="DefaultParagraphFont">
     <w:name w:val="Default Paragraph Font"/>
     <w:uiPriority w:val="1"/>
-    <w:semiHidden/>
     <w:unhideWhenUsed/>
   </w:style>
   <w:style w:type="table" w:default="1" w:styleId="TableNormal">
@@ -3276,6 +3445,17 @@
       <w:ind w:left="240"/>
     </w:pPr>
   </w:style>
+  <w:style w:type="paragraph" w:styleId="ListParagraph">
+    <w:name w:val="List Paragraph"/>
+    <w:basedOn w:val="Normal"/>
+    <w:uiPriority w:val="34"/>
+    <w:qFormat/>
+    <w:rsid w:val="009C37A1"/>
+    <w:pPr>
+      <w:ind w:left="720"/>
+      <w:contextualSpacing/>
+    </w:pPr>
+  </w:style>
 </w:styles>
 </file>
 

</xml_diff>

<commit_message>
Updated the report and conclusion on GA notebook
</commit_message>
<xml_diff>
--- a/F21BC-CW2-H00412986-H00326306-Report.docx
+++ b/F21BC-CW2-H00412986-H00326306-Report.docx
@@ -295,8 +295,18 @@
                                           <w:sz w:val="32"/>
                                           <w:szCs w:val="32"/>
                                         </w:rPr>
-                                        <w:t>Barthelemy Traxel</w:t>
+                                        <w:t xml:space="preserve">Barthelemy </w:t>
                                       </w:r>
+                                      <w:proofErr w:type="spellStart"/>
+                                      <w:r>
+                                        <w:rPr>
+                                          <w:color w:val="FFFFFF" w:themeColor="background1"/>
+                                          <w:sz w:val="32"/>
+                                          <w:szCs w:val="32"/>
+                                        </w:rPr>
+                                        <w:t>Traxel</w:t>
+                                      </w:r>
+                                      <w:proofErr w:type="spellEnd"/>
                                       <w:r>
                                         <w:rPr>
                                           <w:color w:val="FFFFFF" w:themeColor="background1"/>
@@ -572,8 +582,18 @@
                                     <w:sz w:val="32"/>
                                     <w:szCs w:val="32"/>
                                   </w:rPr>
-                                  <w:t>Barthelemy Traxel</w:t>
+                                  <w:t xml:space="preserve">Barthelemy </w:t>
                                 </w:r>
+                                <w:proofErr w:type="spellStart"/>
+                                <w:r>
+                                  <w:rPr>
+                                    <w:color w:val="FFFFFF" w:themeColor="background1"/>
+                                    <w:sz w:val="32"/>
+                                    <w:szCs w:val="32"/>
+                                  </w:rPr>
+                                  <w:t>Traxel</w:t>
+                                </w:r>
+                                <w:proofErr w:type="spellEnd"/>
                                 <w:r>
                                   <w:rPr>
                                     <w:color w:val="FFFFFF" w:themeColor="background1"/>
@@ -800,7 +820,7 @@
             </w:rPr>
             <w:fldChar w:fldCharType="separate"/>
           </w:r>
-          <w:hyperlink w:anchor="_Toc120477422" w:history="1">
+          <w:hyperlink w:anchor="_Toc120590071" w:history="1">
             <w:r>
               <w:rPr>
                 <w:rStyle w:val="Hyperlink"/>
@@ -843,7 +863,7 @@
                 <w:noProof/>
                 <w:webHidden/>
               </w:rPr>
-              <w:instrText xml:space="preserve"> PAGEREF _Toc120477422 \h </w:instrText>
+              <w:instrText xml:space="preserve"> PAGEREF _Toc120590071 \h </w:instrText>
             </w:r>
             <w:r>
               <w:rPr>
@@ -888,7 +908,7 @@
               <w:lang w:eastAsia="en-GB"/>
             </w:rPr>
           </w:pPr>
-          <w:hyperlink w:anchor="_Toc120477423" w:history="1">
+          <w:hyperlink w:anchor="_Toc120590072" w:history="1">
             <w:r>
               <w:rPr>
                 <w:rStyle w:val="Hyperlink"/>
@@ -931,7 +951,7 @@
                 <w:noProof/>
                 <w:webHidden/>
               </w:rPr>
-              <w:instrText xml:space="preserve"> PAGEREF _Toc120477423 \h </w:instrText>
+              <w:instrText xml:space="preserve"> PAGEREF _Toc120590072 \h </w:instrText>
             </w:r>
             <w:r>
               <w:rPr>
@@ -952,6 +972,182 @@
                 <w:webHidden/>
               </w:rPr>
               <w:t>2</w:t>
+            </w:r>
+            <w:r>
+              <w:rPr>
+                <w:noProof/>
+                <w:webHidden/>
+              </w:rPr>
+              <w:fldChar w:fldCharType="end"/>
+            </w:r>
+          </w:hyperlink>
+        </w:p>
+        <w:p>
+          <w:pPr>
+            <w:pStyle w:val="TOC2"/>
+            <w:tabs>
+              <w:tab w:val="left" w:pos="880"/>
+              <w:tab w:val="right" w:leader="dot" w:pos="9062"/>
+            </w:tabs>
+            <w:rPr>
+              <w:rFonts w:asciiTheme="minorHAnsi" w:eastAsiaTheme="minorEastAsia" w:hAnsiTheme="minorHAnsi"/>
+              <w:noProof/>
+              <w:sz w:val="22"/>
+              <w:lang w:eastAsia="en-GB"/>
+            </w:rPr>
+          </w:pPr>
+          <w:hyperlink w:anchor="_Toc120590073" w:history="1">
+            <w:r>
+              <w:rPr>
+                <w:rStyle w:val="Hyperlink"/>
+                <w:noProof/>
+              </w:rPr>
+              <w:t>2.1</w:t>
+            </w:r>
+            <w:r>
+              <w:rPr>
+                <w:rFonts w:asciiTheme="minorHAnsi" w:eastAsiaTheme="minorEastAsia" w:hAnsiTheme="minorHAnsi"/>
+                <w:noProof/>
+                <w:sz w:val="22"/>
+                <w:lang w:eastAsia="en-GB"/>
+              </w:rPr>
+              <w:tab/>
+            </w:r>
+            <w:r>
+              <w:rPr>
+                <w:rStyle w:val="Hyperlink"/>
+                <w:noProof/>
+              </w:rPr>
+              <w:t>Genetic Algorithm</w:t>
+            </w:r>
+            <w:r>
+              <w:rPr>
+                <w:noProof/>
+                <w:webHidden/>
+              </w:rPr>
+              <w:tab/>
+            </w:r>
+            <w:r>
+              <w:rPr>
+                <w:noProof/>
+                <w:webHidden/>
+              </w:rPr>
+              <w:fldChar w:fldCharType="begin"/>
+            </w:r>
+            <w:r>
+              <w:rPr>
+                <w:noProof/>
+                <w:webHidden/>
+              </w:rPr>
+              <w:instrText xml:space="preserve"> PAGEREF _Toc120590073 \h </w:instrText>
+            </w:r>
+            <w:r>
+              <w:rPr>
+                <w:noProof/>
+                <w:webHidden/>
+              </w:rPr>
+            </w:r>
+            <w:r>
+              <w:rPr>
+                <w:noProof/>
+                <w:webHidden/>
+              </w:rPr>
+              <w:fldChar w:fldCharType="separate"/>
+            </w:r>
+            <w:r>
+              <w:rPr>
+                <w:noProof/>
+                <w:webHidden/>
+              </w:rPr>
+              <w:t>2</w:t>
+            </w:r>
+            <w:r>
+              <w:rPr>
+                <w:noProof/>
+                <w:webHidden/>
+              </w:rPr>
+              <w:fldChar w:fldCharType="end"/>
+            </w:r>
+          </w:hyperlink>
+        </w:p>
+        <w:p>
+          <w:pPr>
+            <w:pStyle w:val="TOC2"/>
+            <w:tabs>
+              <w:tab w:val="left" w:pos="880"/>
+              <w:tab w:val="right" w:leader="dot" w:pos="9062"/>
+            </w:tabs>
+            <w:rPr>
+              <w:rFonts w:asciiTheme="minorHAnsi" w:eastAsiaTheme="minorEastAsia" w:hAnsiTheme="minorHAnsi"/>
+              <w:noProof/>
+              <w:sz w:val="22"/>
+              <w:lang w:eastAsia="en-GB"/>
+            </w:rPr>
+          </w:pPr>
+          <w:hyperlink w:anchor="_Toc120590074" w:history="1">
+            <w:r>
+              <w:rPr>
+                <w:rStyle w:val="Hyperlink"/>
+                <w:noProof/>
+              </w:rPr>
+              <w:t>2.1</w:t>
+            </w:r>
+            <w:r>
+              <w:rPr>
+                <w:rFonts w:asciiTheme="minorHAnsi" w:eastAsiaTheme="minorEastAsia" w:hAnsiTheme="minorHAnsi"/>
+                <w:noProof/>
+                <w:sz w:val="22"/>
+                <w:lang w:eastAsia="en-GB"/>
+              </w:rPr>
+              <w:tab/>
+            </w:r>
+            <w:r>
+              <w:rPr>
+                <w:rStyle w:val="Hyperlink"/>
+                <w:noProof/>
+              </w:rPr>
+              <w:t>Particle Swarm Optimisation</w:t>
+            </w:r>
+            <w:r>
+              <w:rPr>
+                <w:noProof/>
+                <w:webHidden/>
+              </w:rPr>
+              <w:tab/>
+            </w:r>
+            <w:r>
+              <w:rPr>
+                <w:noProof/>
+                <w:webHidden/>
+              </w:rPr>
+              <w:fldChar w:fldCharType="begin"/>
+            </w:r>
+            <w:r>
+              <w:rPr>
+                <w:noProof/>
+                <w:webHidden/>
+              </w:rPr>
+              <w:instrText xml:space="preserve"> PAGEREF _Toc120590074 \h </w:instrText>
+            </w:r>
+            <w:r>
+              <w:rPr>
+                <w:noProof/>
+                <w:webHidden/>
+              </w:rPr>
+            </w:r>
+            <w:r>
+              <w:rPr>
+                <w:noProof/>
+                <w:webHidden/>
+              </w:rPr>
+              <w:fldChar w:fldCharType="separate"/>
+            </w:r>
+            <w:r>
+              <w:rPr>
+                <w:noProof/>
+                <w:webHidden/>
+              </w:rPr>
+              <w:t>3</w:t>
             </w:r>
             <w:r>
               <w:rPr>
@@ -976,7 +1172,7 @@
               <w:lang w:eastAsia="en-GB"/>
             </w:rPr>
           </w:pPr>
-          <w:hyperlink w:anchor="_Toc120477424" w:history="1">
+          <w:hyperlink w:anchor="_Toc120590075" w:history="1">
             <w:r>
               <w:rPr>
                 <w:rStyle w:val="Hyperlink"/>
@@ -998,7 +1194,7 @@
                 <w:rStyle w:val="Hyperlink"/>
                 <w:noProof/>
               </w:rPr>
-              <w:t>Genetic Algorithm</w:t>
+              <w:t>Results</w:t>
             </w:r>
             <w:r>
               <w:rPr>
@@ -1019,7 +1215,7 @@
                 <w:noProof/>
                 <w:webHidden/>
               </w:rPr>
-              <w:instrText xml:space="preserve"> PAGEREF _Toc120477424 \h </w:instrText>
+              <w:instrText xml:space="preserve"> PAGEREF _Toc120590075 \h </w:instrText>
             </w:r>
             <w:r>
               <w:rPr>
@@ -1039,7 +1235,7 @@
                 <w:noProof/>
                 <w:webHidden/>
               </w:rPr>
-              <w:t>2</w:t>
+              <w:t>3</w:t>
             </w:r>
             <w:r>
               <w:rPr>
@@ -1064,7 +1260,7 @@
               <w:lang w:eastAsia="en-GB"/>
             </w:rPr>
           </w:pPr>
-          <w:hyperlink w:anchor="_Toc120477425" w:history="1">
+          <w:hyperlink w:anchor="_Toc120590076" w:history="1">
             <w:r>
               <w:rPr>
                 <w:rStyle w:val="Hyperlink"/>
@@ -1086,7 +1282,7 @@
                 <w:rStyle w:val="Hyperlink"/>
                 <w:noProof/>
               </w:rPr>
-              <w:t>Results</w:t>
+              <w:t>Discussion and Conclusions</w:t>
             </w:r>
             <w:r>
               <w:rPr>
@@ -1107,7 +1303,7 @@
                 <w:noProof/>
                 <w:webHidden/>
               </w:rPr>
-              <w:instrText xml:space="preserve"> PAGEREF _Toc120477425 \h </w:instrText>
+              <w:instrText xml:space="preserve"> PAGEREF _Toc120590076 \h </w:instrText>
             </w:r>
             <w:r>
               <w:rPr>
@@ -1127,7 +1323,7 @@
                 <w:noProof/>
                 <w:webHidden/>
               </w:rPr>
-              <w:t>2</w:t>
+              <w:t>4</w:t>
             </w:r>
             <w:r>
               <w:rPr>
@@ -1152,7 +1348,7 @@
               <w:lang w:eastAsia="en-GB"/>
             </w:rPr>
           </w:pPr>
-          <w:hyperlink w:anchor="_Toc120477426" w:history="1">
+          <w:hyperlink w:anchor="_Toc120590077" w:history="1">
             <w:r>
               <w:rPr>
                 <w:rStyle w:val="Hyperlink"/>
@@ -1174,7 +1370,7 @@
                 <w:rStyle w:val="Hyperlink"/>
                 <w:noProof/>
               </w:rPr>
-              <w:t>Discussion and Conclusions</w:t>
+              <w:t>References</w:t>
             </w:r>
             <w:r>
               <w:rPr>
@@ -1195,7 +1391,7 @@
                 <w:noProof/>
                 <w:webHidden/>
               </w:rPr>
-              <w:instrText xml:space="preserve"> PAGEREF _Toc120477426 \h </w:instrText>
+              <w:instrText xml:space="preserve"> PAGEREF _Toc120590077 \h </w:instrText>
             </w:r>
             <w:r>
               <w:rPr>
@@ -1215,95 +1411,7 @@
                 <w:noProof/>
                 <w:webHidden/>
               </w:rPr>
-              <w:t>2</w:t>
-            </w:r>
-            <w:r>
-              <w:rPr>
-                <w:noProof/>
-                <w:webHidden/>
-              </w:rPr>
-              <w:fldChar w:fldCharType="end"/>
-            </w:r>
-          </w:hyperlink>
-        </w:p>
-        <w:p>
-          <w:pPr>
-            <w:pStyle w:val="TOC1"/>
-            <w:tabs>
-              <w:tab w:val="left" w:pos="440"/>
-              <w:tab w:val="right" w:leader="dot" w:pos="9062"/>
-            </w:tabs>
-            <w:rPr>
-              <w:rFonts w:asciiTheme="minorHAnsi" w:eastAsiaTheme="minorEastAsia" w:hAnsiTheme="minorHAnsi"/>
-              <w:noProof/>
-              <w:sz w:val="22"/>
-              <w:lang w:eastAsia="en-GB"/>
-            </w:rPr>
-          </w:pPr>
-          <w:hyperlink w:anchor="_Toc120477427" w:history="1">
-            <w:r>
-              <w:rPr>
-                <w:rStyle w:val="Hyperlink"/>
-                <w:noProof/>
-              </w:rPr>
-              <w:t>6.</w:t>
-            </w:r>
-            <w:r>
-              <w:rPr>
-                <w:rFonts w:asciiTheme="minorHAnsi" w:eastAsiaTheme="minorEastAsia" w:hAnsiTheme="minorHAnsi"/>
-                <w:noProof/>
-                <w:sz w:val="22"/>
-                <w:lang w:eastAsia="en-GB"/>
-              </w:rPr>
-              <w:tab/>
-            </w:r>
-            <w:r>
-              <w:rPr>
-                <w:rStyle w:val="Hyperlink"/>
-                <w:noProof/>
-              </w:rPr>
-              <w:t>References</w:t>
-            </w:r>
-            <w:r>
-              <w:rPr>
-                <w:noProof/>
-                <w:webHidden/>
-              </w:rPr>
-              <w:tab/>
-            </w:r>
-            <w:r>
-              <w:rPr>
-                <w:noProof/>
-                <w:webHidden/>
-              </w:rPr>
-              <w:fldChar w:fldCharType="begin"/>
-            </w:r>
-            <w:r>
-              <w:rPr>
-                <w:noProof/>
-                <w:webHidden/>
-              </w:rPr>
-              <w:instrText xml:space="preserve"> PAGEREF _Toc120477427 \h </w:instrText>
-            </w:r>
-            <w:r>
-              <w:rPr>
-                <w:noProof/>
-                <w:webHidden/>
-              </w:rPr>
-            </w:r>
-            <w:r>
-              <w:rPr>
-                <w:noProof/>
-                <w:webHidden/>
-              </w:rPr>
-              <w:fldChar w:fldCharType="separate"/>
-            </w:r>
-            <w:r>
-              <w:rPr>
-                <w:noProof/>
-                <w:webHidden/>
-              </w:rPr>
-              <w:t>2</w:t>
+              <w:t>4</w:t>
             </w:r>
             <w:r>
               <w:rPr>
@@ -1346,7 +1454,7 @@
       <w:pPr>
         <w:pStyle w:val="Heading1"/>
       </w:pPr>
-      <w:bookmarkStart w:id="0" w:name="_Toc120477422"/>
+      <w:bookmarkStart w:id="0" w:name="_Toc120590071"/>
       <w:r>
         <w:lastRenderedPageBreak/>
         <w:t>Introduction</w:t>
@@ -1365,14 +1473,30 @@
           <w:rFonts w:cs="Arial"/>
           <w:szCs w:val="24"/>
         </w:rPr>
-        <w:t>The task was to implement Genetic Algorithm (GA) and Particle Swarm Optimisation (PSO) optimization algorithms from scratch and to carry out some experiments to see how they compare when evaluated on the CEC 2005 test functions (Suganthan et al., 2005). These test functions are used to assess optimization functions on an artificial landscape. The goal of the optimization algorithms was the find the global minimum (optimum value) in these test functions.</w:t>
+        <w:t>The task was to implement Genetic Algorithm (GA) and Particle Swarm Optimisation (PSO) optimization algorithms from scratch and to carry out some experiments to see how they compare when evaluated on the CEC 2005 test functions (</w:t>
+      </w:r>
+      <w:proofErr w:type="spellStart"/>
+      <w:r>
+        <w:rPr>
+          <w:rFonts w:cs="Arial"/>
+          <w:szCs w:val="24"/>
+        </w:rPr>
+        <w:t>Suganthan</w:t>
+      </w:r>
+      <w:proofErr w:type="spellEnd"/>
+      <w:r>
+        <w:rPr>
+          <w:rFonts w:cs="Arial"/>
+          <w:szCs w:val="24"/>
+        </w:rPr>
+        <w:t xml:space="preserve"> et al., 2005). These test functions are used to assess optimization functions on an artificial landscape. The goal of the optimization algorithms was the find the global minimum (optimum value) in these test functions.</w:t>
       </w:r>
     </w:p>
     <w:p>
       <w:pPr>
         <w:pStyle w:val="Heading1"/>
       </w:pPr>
-      <w:bookmarkStart w:id="1" w:name="_Toc120477423"/>
+      <w:bookmarkStart w:id="1" w:name="_Toc120590072"/>
       <w:r>
         <w:t>Implementation</w:t>
       </w:r>
@@ -1466,7 +1590,23 @@
           <w:rFonts w:cs="Arial"/>
           <w:szCs w:val="24"/>
         </w:rPr>
-        <w:t>F2: Shifted Schwefel’s Problem 1.2</w:t>
+        <w:t xml:space="preserve">F2: Shifted </w:t>
+      </w:r>
+      <w:proofErr w:type="spellStart"/>
+      <w:r>
+        <w:rPr>
+          <w:rFonts w:cs="Arial"/>
+          <w:szCs w:val="24"/>
+        </w:rPr>
+        <w:t>Schwefel’s</w:t>
+      </w:r>
+      <w:proofErr w:type="spellEnd"/>
+      <w:r>
+        <w:rPr>
+          <w:rFonts w:cs="Arial"/>
+          <w:szCs w:val="24"/>
+        </w:rPr>
+        <w:t xml:space="preserve"> Problem 1.2</w:t>
       </w:r>
     </w:p>
     <w:p>
@@ -1486,7 +1626,23 @@
           <w:rFonts w:cs="Arial"/>
           <w:szCs w:val="24"/>
         </w:rPr>
-        <w:t xml:space="preserve">F4: Shifted Schwefel’s Problem 1.2 with Noise in Fitness </w:t>
+        <w:t xml:space="preserve">F4: Shifted </w:t>
+      </w:r>
+      <w:proofErr w:type="spellStart"/>
+      <w:r>
+        <w:rPr>
+          <w:rFonts w:cs="Arial"/>
+          <w:szCs w:val="24"/>
+        </w:rPr>
+        <w:t>Schwefel’s</w:t>
+      </w:r>
+      <w:proofErr w:type="spellEnd"/>
+      <w:r>
+        <w:rPr>
+          <w:rFonts w:cs="Arial"/>
+          <w:szCs w:val="24"/>
+        </w:rPr>
+        <w:t xml:space="preserve"> Problem 1.2 with Noise in Fitness </w:t>
       </w:r>
     </w:p>
     <w:p>
@@ -1526,7 +1682,39 @@
           <w:rFonts w:cs="Arial"/>
           <w:szCs w:val="24"/>
         </w:rPr>
-        <w:t>F13: Shifted Expanded Griewank’s plus Rosenbrock’s Function (F8F2)</w:t>
+        <w:t xml:space="preserve">F13: Shifted Expanded </w:t>
+      </w:r>
+      <w:proofErr w:type="spellStart"/>
+      <w:r>
+        <w:rPr>
+          <w:rFonts w:cs="Arial"/>
+          <w:szCs w:val="24"/>
+        </w:rPr>
+        <w:t>Griewank’s</w:t>
+      </w:r>
+      <w:proofErr w:type="spellEnd"/>
+      <w:r>
+        <w:rPr>
+          <w:rFonts w:cs="Arial"/>
+          <w:szCs w:val="24"/>
+        </w:rPr>
+        <w:t xml:space="preserve"> plus </w:t>
+      </w:r>
+      <w:proofErr w:type="spellStart"/>
+      <w:r>
+        <w:rPr>
+          <w:rFonts w:cs="Arial"/>
+          <w:szCs w:val="24"/>
+        </w:rPr>
+        <w:t>Rosenbrock’s</w:t>
+      </w:r>
+      <w:proofErr w:type="spellEnd"/>
+      <w:r>
+        <w:rPr>
+          <w:rFonts w:cs="Arial"/>
+          <w:szCs w:val="24"/>
+        </w:rPr>
+        <w:t xml:space="preserve"> Function (F8F2)</w:t>
       </w:r>
     </w:p>
     <w:p>
@@ -1581,21 +1769,63 @@
           <w:rFonts w:cs="Arial"/>
           <w:szCs w:val="24"/>
         </w:rPr>
-        <w:t xml:space="preserve">The aim was to cover a lot of different types of function properties. F2 and F4 are both unimodal, without and with noise. All the rest are multi-modal. F8 </w:t>
+        <w:t xml:space="preserve">The aim was to cover a lot of different types of properties. F2 and F4 are both unimodal, without and with noise. All the rest are multi-modal. F8 </w:t>
       </w:r>
       <w:r>
         <w:rPr>
           <w:rFonts w:cs="Arial"/>
           <w:szCs w:val="24"/>
         </w:rPr>
-        <w:t>is a single function, F13 is an expanded function and F17 and F24 are composite. F17 has a Gaussian noise in its fitness and for this reason this is in-deterministic. All the other functions are deterministic. F17 and F24 are composite and due to this nature of the function it has a lot of spikes in their artificial landscape which results in a high number of local optima. F8 has its local optima on its bounds.</w:t>
+        <w:t>is a single function, F13 is an expanded function and F17 and F24 are composite. F17 has a Gaussian noise in its fitness and for this reason</w:t>
+      </w:r>
+      <w:r>
+        <w:rPr>
+          <w:rFonts w:cs="Arial"/>
+          <w:szCs w:val="24"/>
+        </w:rPr>
+        <w:t>,</w:t>
+      </w:r>
+      <w:r>
+        <w:rPr>
+          <w:rFonts w:cs="Arial"/>
+          <w:szCs w:val="24"/>
+        </w:rPr>
+        <w:t xml:space="preserve"> this is in-deterministic. All the other functions are deterministic. F17 and F24 are composite and due to </w:t>
+      </w:r>
+      <w:r>
+        <w:rPr>
+          <w:rFonts w:cs="Arial"/>
+          <w:szCs w:val="24"/>
+        </w:rPr>
+        <w:t>the</w:t>
+      </w:r>
+      <w:r>
+        <w:rPr>
+          <w:rFonts w:cs="Arial"/>
+          <w:szCs w:val="24"/>
+        </w:rPr>
+        <w:t xml:space="preserve"> nature of the function</w:t>
+      </w:r>
+      <w:r>
+        <w:rPr>
+          <w:rFonts w:cs="Arial"/>
+          <w:szCs w:val="24"/>
+        </w:rPr>
+        <w:t>,</w:t>
+      </w:r>
+      <w:r>
+        <w:rPr>
+          <w:rFonts w:cs="Arial"/>
+          <w:szCs w:val="24"/>
+        </w:rPr>
+        <w:t xml:space="preserve"> it has a lot of spikes in their artificial landscape which results in a high number of local optima. F8 has its local optima on its bounds.</w:t>
       </w:r>
     </w:p>
     <w:p>
       <w:pPr>
         <w:pStyle w:val="Heading2"/>
       </w:pPr>
-      <w:bookmarkStart w:id="2" w:name="_Toc120477424"/>
+      <w:bookmarkStart w:id="2" w:name="_Toc120590073"/>
       <w:r>
         <w:t xml:space="preserve">Genetic </w:t>
       </w:r>
@@ -1611,13 +1841,29 @@
     </w:p>
     <w:p>
       <w:r>
-        <w:t xml:space="preserve">The algorithm has the option to use decreasing mutation rate. The program slowly decreases the mutation rate per generation if this is used. I.e. if the mutation rate is 80% then for the first generation the rate is unchanged, at half-point it's halved for 40% and the last generation is near 0%. The advantage of using decreasing mutation rate </w:t>
+        <w:t xml:space="preserve">The algorithm has the option to use decreasing mutation rate. The program slowly decreases the mutation rate per generation if this is used. </w:t>
+      </w:r>
+      <w:proofErr w:type="gramStart"/>
+      <w:r>
+        <w:t>I.e.</w:t>
+      </w:r>
+      <w:proofErr w:type="gramEnd"/>
+      <w:r>
+        <w:t xml:space="preserve"> if the mutation rate is 80% then for the first generation the rate is unchanged, at half-point it's halved for 40% and the last generation is near 0%. The advantage of using decreasing mutation rate </w:t>
       </w:r>
       <w:r>
         <w:t>is to have</w:t>
       </w:r>
       <w:r>
-        <w:t xml:space="preserve"> a high mutation rate at the beginning which helps the algorithm to explore the artificial landscape and also to avoid local optimums but narrows down the randomness as it progresses forward which helps </w:t>
+        <w:t xml:space="preserve"> a high mutation rate at the beginning which helps the algorithm to explore the artificial landscape </w:t>
+      </w:r>
+      <w:proofErr w:type="gramStart"/>
+      <w:r>
+        <w:t>and also</w:t>
+      </w:r>
+      <w:proofErr w:type="gramEnd"/>
+      <w:r>
+        <w:t xml:space="preserve"> avoid local optimums but narrows down the randomness as it progresses forward which helps </w:t>
       </w:r>
       <w:r>
         <w:t xml:space="preserve">to </w:t>
@@ -1660,79 +1906,761 @@
           <w:numId w:val="2"/>
         </w:numPr>
       </w:pPr>
-      <w:r>
-        <w:t xml:space="preserve">Particle Swarm Optimisation </w:t>
+      <w:bookmarkStart w:id="3" w:name="_Toc120590074"/>
+      <w:r>
+        <w:t>Particle Swarm Optimisation</w:t>
+      </w:r>
+      <w:bookmarkEnd w:id="3"/>
+      <w:r>
+        <w:t xml:space="preserve"> </w:t>
       </w:r>
     </w:p>
     <w:p>
-      <w:pPr>
-        <w:rPr>
-          <w:rFonts w:cs="Arial"/>
-          <w:szCs w:val="24"/>
-        </w:rPr>
-      </w:pPr>
-      <w:r>
-        <w:rPr>
-          <w:rFonts w:cs="Arial"/>
-          <w:szCs w:val="24"/>
-        </w:rPr>
-        <w:t>TEXT GOES HERE</w:t>
+      <w:r>
+        <w:t xml:space="preserve">TEXT GOES HERE </w:t>
       </w:r>
     </w:p>
     <w:p>
+      <w:r>
+        <w:t>I wrote about the stuff that I implemented as extra for GA. Don’t need to be too specific</w:t>
+      </w:r>
+    </w:p>
+    <w:p/>
+    <w:p>
       <w:pPr>
         <w:pStyle w:val="Heading1"/>
       </w:pPr>
-      <w:bookmarkStart w:id="3" w:name="_Toc120477425"/>
+      <w:bookmarkStart w:id="4" w:name="_Toc120590075"/>
       <w:r>
         <w:t>Results</w:t>
-      </w:r>
-      <w:bookmarkEnd w:id="3"/>
-    </w:p>
-    <w:p>
-      <w:pPr>
-        <w:rPr>
-          <w:lang w:eastAsia="en-GB"/>
-        </w:rPr>
-      </w:pPr>
-      <w:r>
-        <w:rPr>
-          <w:rFonts w:cs="Arial"/>
-          <w:szCs w:val="24"/>
-        </w:rPr>
-        <w:t xml:space="preserve">The </w:t>
-      </w:r>
-      <w:r>
-        <w:rPr>
-          <w:lang w:eastAsia="en-GB"/>
-        </w:rPr>
-        <w:t>execution and analysis of the optimization functions can be found in….</w:t>
-      </w:r>
-    </w:p>
-    <w:p>
-      <w:pPr>
-        <w:pStyle w:val="Heading1"/>
-      </w:pPr>
-      <w:bookmarkStart w:id="4" w:name="_Toc120477426"/>
-      <w:r>
-        <w:t>Discussion and Conclusions</w:t>
       </w:r>
       <w:bookmarkEnd w:id="4"/>
     </w:p>
     <w:p>
       <w:pPr>
         <w:rPr>
+          <w:lang w:eastAsia="en-GB"/>
+        </w:rPr>
+      </w:pPr>
+      <w:r>
+        <w:rPr>
           <w:rFonts w:cs="Arial"/>
           <w:szCs w:val="24"/>
         </w:rPr>
-      </w:pPr>
-      <w:r>
+        <w:t xml:space="preserve">The </w:t>
+      </w:r>
+      <w:r>
+        <w:rPr>
+          <w:lang w:eastAsia="en-GB"/>
+        </w:rPr>
+        <w:t>execution and analysis of the optimization functions can be found in</w:t>
+      </w:r>
+      <w:r>
+        <w:rPr>
+          <w:lang w:eastAsia="en-GB"/>
+        </w:rPr>
+        <w:t xml:space="preserve"> the  </w:t>
+      </w:r>
+      <w:proofErr w:type="spellStart"/>
+      <w:r>
+        <w:rPr>
+          <w:rFonts w:ascii="Courier New" w:hAnsi="Courier New" w:cs="Courier New"/>
+          <w:lang w:eastAsia="en-GB"/>
+        </w:rPr>
+        <w:t>GA_notebook.ipynb</w:t>
+      </w:r>
+      <w:proofErr w:type="spellEnd"/>
+      <w:r>
+        <w:rPr>
+          <w:lang w:eastAsia="en-GB"/>
+        </w:rPr>
+        <w:t xml:space="preserve"> and </w:t>
+      </w:r>
+      <w:proofErr w:type="spellStart"/>
+      <w:r>
+        <w:rPr>
+          <w:rFonts w:ascii="Courier New" w:hAnsi="Courier New" w:cs="Courier New"/>
+          <w:lang w:eastAsia="en-GB"/>
+        </w:rPr>
+        <w:t>PSO_n</w:t>
+      </w:r>
+      <w:r>
+        <w:rPr>
+          <w:rFonts w:ascii="Courier New" w:hAnsi="Courier New" w:cs="Courier New"/>
+          <w:lang w:eastAsia="en-GB"/>
+        </w:rPr>
+        <w:t>otebook.ipynb</w:t>
+      </w:r>
+      <w:proofErr w:type="spellEnd"/>
+      <w:r>
+        <w:rPr>
+          <w:lang w:eastAsia="en-GB"/>
+        </w:rPr>
+        <w:t xml:space="preserve"> notebooks. We strongly recommend reading through the notebooks as those contain all our results analysed and explained.</w:t>
+      </w:r>
+    </w:p>
+    <w:p>
+      <w:pPr>
+        <w:rPr>
+          <w:lang w:eastAsia="en-GB"/>
+        </w:rPr>
+      </w:pPr>
+      <w:r>
+        <w:rPr>
+          <w:lang w:eastAsia="en-GB"/>
+        </w:rPr>
+        <w:t xml:space="preserve">The Genetic Algorithm was run in two iterations. </w:t>
+      </w:r>
+      <w:r>
+        <w:rPr>
+          <w:lang w:eastAsia="en-GB"/>
+        </w:rPr>
+        <w:t>First</w:t>
+      </w:r>
+      <w:r>
+        <w:rPr>
+          <w:lang w:eastAsia="en-GB"/>
+        </w:rPr>
+        <w:t>,</w:t>
+      </w:r>
+      <w:r>
+        <w:rPr>
+          <w:lang w:eastAsia="en-GB"/>
+        </w:rPr>
+        <w:t xml:space="preserve"> we </w:t>
+      </w:r>
+      <w:r>
+        <w:rPr>
+          <w:lang w:eastAsia="en-GB"/>
+        </w:rPr>
+        <w:t>explored</w:t>
+      </w:r>
+      <w:r>
+        <w:rPr>
+          <w:lang w:eastAsia="en-GB"/>
+        </w:rPr>
+        <w:t xml:space="preserve"> how GA evaluates a set of configurations using only lower numbers of generations</w:t>
+      </w:r>
+      <w:r>
+        <w:rPr>
+          <w:lang w:eastAsia="en-GB"/>
+        </w:rPr>
+        <w:t xml:space="preserve">. </w:t>
+      </w:r>
+      <w:r>
+        <w:rPr>
+          <w:lang w:eastAsia="en-GB"/>
+        </w:rPr>
+        <w:t xml:space="preserve">The optimizer performed the best on F8 and F13. </w:t>
+      </w:r>
+    </w:p>
+    <w:p>
+      <w:pPr>
+        <w:rPr>
+          <w:lang w:eastAsia="en-GB"/>
+        </w:rPr>
+      </w:pPr>
+      <w:r>
+        <w:rPr>
+          <w:lang w:eastAsia="en-GB"/>
+        </w:rPr>
+        <w:t xml:space="preserve">Each test function </w:t>
+      </w:r>
+      <w:r>
+        <w:rPr>
+          <w:lang w:eastAsia="en-GB"/>
+        </w:rPr>
+        <w:t xml:space="preserve">achieved the best score using </w:t>
+      </w:r>
+      <w:r>
+        <w:rPr>
+          <w:lang w:eastAsia="en-GB"/>
+        </w:rPr>
+        <w:t>150 generations</w:t>
+      </w:r>
+      <w:r>
+        <w:rPr>
+          <w:lang w:eastAsia="en-GB"/>
+        </w:rPr>
+        <w:t xml:space="preserve"> which was the maximum in the first iteration, </w:t>
+      </w:r>
+      <w:r>
+        <w:rPr>
+          <w:lang w:eastAsia="en-GB"/>
+        </w:rPr>
+        <w:t xml:space="preserve">so we decided to increase the number of generations to see how they improve. </w:t>
+      </w:r>
+      <w:r>
+        <w:rPr>
+          <w:lang w:eastAsia="en-GB"/>
+        </w:rPr>
+        <w:t>For the 2</w:t>
+      </w:r>
+      <w:r>
+        <w:rPr>
+          <w:vertAlign w:val="superscript"/>
+          <w:lang w:eastAsia="en-GB"/>
+        </w:rPr>
+        <w:t>nd</w:t>
+      </w:r>
+      <w:r>
+        <w:rPr>
+          <w:lang w:eastAsia="en-GB"/>
+        </w:rPr>
+        <w:t xml:space="preserve"> </w:t>
+      </w:r>
+      <w:r>
+        <w:rPr>
+          <w:lang w:eastAsia="en-GB"/>
+        </w:rPr>
+        <w:t>iteration</w:t>
+      </w:r>
+      <w:r>
+        <w:rPr>
+          <w:lang w:eastAsia="en-GB"/>
+        </w:rPr>
+        <w:t>,</w:t>
+      </w:r>
+      <w:r>
+        <w:rPr>
+          <w:lang w:eastAsia="en-GB"/>
+        </w:rPr>
+        <w:t xml:space="preserve"> we kept the configuration of the best settings per test function</w:t>
+      </w:r>
+      <w:r>
+        <w:rPr>
+          <w:lang w:eastAsia="en-GB"/>
+        </w:rPr>
+        <w:t>. Each test function has two best scores. Best fitness and best average fitness.</w:t>
+      </w:r>
+    </w:p>
+    <w:p>
+      <w:pPr>
+        <w:rPr>
+          <w:lang w:eastAsia="en-GB"/>
+        </w:rPr>
+      </w:pPr>
+      <w:r>
+        <w:rPr>
+          <w:lang w:eastAsia="en-GB"/>
+        </w:rPr>
+        <w:t>Overall</w:t>
+      </w:r>
+      <w:r>
+        <w:rPr>
+          <w:lang w:eastAsia="en-GB"/>
+        </w:rPr>
+        <w:t>,</w:t>
+      </w:r>
+      <w:r>
+        <w:rPr>
+          <w:lang w:eastAsia="en-GB"/>
+        </w:rPr>
+        <w:t xml:space="preserve"> the algorithm improved by increasing the number of generations and size of the population. The greatest improvement happened on the first two </w:t>
+      </w:r>
+      <w:proofErr w:type="spellStart"/>
+      <w:r>
+        <w:rPr>
+          <w:lang w:eastAsia="en-GB"/>
+        </w:rPr>
+        <w:t>uni</w:t>
+      </w:r>
+      <w:proofErr w:type="spellEnd"/>
+      <w:r>
+        <w:rPr>
+          <w:lang w:eastAsia="en-GB"/>
+        </w:rPr>
+        <w:t>-modal functions (F2, F4). For the 2</w:t>
+      </w:r>
+      <w:r>
+        <w:rPr>
+          <w:vertAlign w:val="superscript"/>
+          <w:lang w:eastAsia="en-GB"/>
+        </w:rPr>
+        <w:t>nd</w:t>
+      </w:r>
+      <w:r>
+        <w:rPr>
+          <w:lang w:eastAsia="en-GB"/>
+        </w:rPr>
+        <w:t xml:space="preserve"> iteration</w:t>
+      </w:r>
+      <w:r>
+        <w:rPr>
+          <w:lang w:eastAsia="en-GB"/>
+        </w:rPr>
+        <w:t>,</w:t>
+      </w:r>
+      <w:r>
+        <w:rPr>
+          <w:lang w:eastAsia="en-GB"/>
+        </w:rPr>
+        <w:t xml:space="preserve"> there was a notable improvement </w:t>
+      </w:r>
+      <w:r>
+        <w:rPr>
+          <w:lang w:eastAsia="en-GB"/>
+        </w:rPr>
+        <w:t>i</w:t>
+      </w:r>
+      <w:r>
+        <w:rPr>
+          <w:lang w:eastAsia="en-GB"/>
+        </w:rPr>
+        <w:t xml:space="preserve">n the extended multimodal function </w:t>
+      </w:r>
+      <w:r>
+        <w:rPr>
+          <w:lang w:eastAsia="en-GB"/>
+        </w:rPr>
+        <w:t>(</w:t>
+      </w:r>
+      <w:r>
+        <w:rPr>
+          <w:lang w:eastAsia="en-GB"/>
+        </w:rPr>
+        <w:t>F13</w:t>
+      </w:r>
+      <w:r>
+        <w:rPr>
+          <w:lang w:eastAsia="en-GB"/>
+        </w:rPr>
+        <w:t>)</w:t>
+      </w:r>
+      <w:r>
+        <w:rPr>
+          <w:lang w:eastAsia="en-GB"/>
+        </w:rPr>
+        <w:t xml:space="preserve">. However, </w:t>
+      </w:r>
+      <w:r>
+        <w:rPr>
+          <w:lang w:eastAsia="en-GB"/>
+        </w:rPr>
+        <w:t>on</w:t>
+      </w:r>
+      <w:r>
+        <w:rPr>
+          <w:lang w:eastAsia="en-GB"/>
+        </w:rPr>
+        <w:t xml:space="preserve"> this function</w:t>
+      </w:r>
+      <w:r>
+        <w:rPr>
+          <w:lang w:eastAsia="en-GB"/>
+        </w:rPr>
+        <w:t>,</w:t>
+      </w:r>
+      <w:r>
+        <w:rPr>
+          <w:lang w:eastAsia="en-GB"/>
+        </w:rPr>
+        <w:t xml:space="preserve"> the optimizer did well already in the 1</w:t>
+      </w:r>
+      <w:r>
+        <w:rPr>
+          <w:vertAlign w:val="superscript"/>
+          <w:lang w:eastAsia="en-GB"/>
+        </w:rPr>
+        <w:t>st</w:t>
+      </w:r>
+      <w:r>
+        <w:rPr>
+          <w:lang w:eastAsia="en-GB"/>
+        </w:rPr>
+        <w:t xml:space="preserve"> iteration and the change wasn’t as enormous as it was for the two </w:t>
+      </w:r>
+      <w:proofErr w:type="spellStart"/>
+      <w:r>
+        <w:rPr>
+          <w:lang w:eastAsia="en-GB"/>
+        </w:rPr>
+        <w:t>uni</w:t>
+      </w:r>
+      <w:proofErr w:type="spellEnd"/>
+      <w:r>
+        <w:rPr>
+          <w:lang w:eastAsia="en-GB"/>
+        </w:rPr>
+        <w:t>-modal functions. The single function (F8) didn’t improve for the 2</w:t>
+      </w:r>
+      <w:r>
+        <w:rPr>
+          <w:vertAlign w:val="superscript"/>
+          <w:lang w:eastAsia="en-GB"/>
+        </w:rPr>
+        <w:t>nd</w:t>
+      </w:r>
+      <w:r>
+        <w:rPr>
+          <w:lang w:eastAsia="en-GB"/>
+        </w:rPr>
+        <w:t xml:space="preserve"> iteration, the best fitness on this test function did decrease slightly. The algorithm achieved a similar result as it did with the lower generation number</w:t>
+      </w:r>
+      <w:r>
+        <w:rPr>
+          <w:lang w:eastAsia="en-GB"/>
+        </w:rPr>
+        <w:t xml:space="preserve"> in the 1</w:t>
+      </w:r>
+      <w:r>
+        <w:rPr>
+          <w:vertAlign w:val="superscript"/>
+          <w:lang w:eastAsia="en-GB"/>
+        </w:rPr>
+        <w:t>st</w:t>
+      </w:r>
+      <w:r>
+        <w:rPr>
+          <w:lang w:eastAsia="en-GB"/>
+        </w:rPr>
+        <w:t xml:space="preserve"> iteration,</w:t>
+      </w:r>
+      <w:r>
+        <w:rPr>
+          <w:lang w:eastAsia="en-GB"/>
+        </w:rPr>
+        <w:t xml:space="preserve"> which implies that </w:t>
+      </w:r>
+      <w:r>
+        <w:rPr>
+          <w:lang w:eastAsia="en-GB"/>
+        </w:rPr>
+        <w:t>we found a good solution with a low error rate and low generations</w:t>
+      </w:r>
+      <w:r>
+        <w:rPr>
+          <w:lang w:eastAsia="en-GB"/>
+        </w:rPr>
+        <w:t>. The composite functions (F17, F24) did improve too, but the</w:t>
+      </w:r>
+      <w:r>
+        <w:rPr>
+          <w:lang w:eastAsia="en-GB"/>
+        </w:rPr>
+        <w:t>ir</w:t>
+      </w:r>
+      <w:r>
+        <w:rPr>
+          <w:lang w:eastAsia="en-GB"/>
+        </w:rPr>
+        <w:t xml:space="preserve"> error was too high, with these configurations GA couldn’t a suitable solution for the test function. </w:t>
+      </w:r>
+      <w:r>
+        <w:rPr>
+          <w:lang w:eastAsia="en-GB"/>
+        </w:rPr>
+        <w:t>The</w:t>
+      </w:r>
+      <w:r>
+        <w:rPr>
+          <w:lang w:eastAsia="en-GB"/>
+        </w:rPr>
+        <w:t xml:space="preserve"> high number of local optima that these composite functions </w:t>
+      </w:r>
+      <w:r>
+        <w:rPr>
+          <w:lang w:eastAsia="en-GB"/>
+        </w:rPr>
+        <w:t>have</w:t>
+      </w:r>
+      <w:r>
+        <w:rPr>
+          <w:lang w:eastAsia="en-GB"/>
+        </w:rPr>
+        <w:t xml:space="preserve"> </w:t>
+      </w:r>
+      <w:r>
+        <w:rPr>
+          <w:lang w:eastAsia="en-GB"/>
+        </w:rPr>
+        <w:t xml:space="preserve">suggests that the optimizer </w:t>
+      </w:r>
+      <w:r>
+        <w:rPr>
+          <w:lang w:eastAsia="en-GB"/>
+        </w:rPr>
+        <w:t>algorithm got stuck in a local optim</w:t>
+      </w:r>
+      <w:r>
+        <w:rPr>
+          <w:lang w:eastAsia="en-GB"/>
+        </w:rPr>
+        <w:t>um</w:t>
+      </w:r>
+      <w:r>
+        <w:rPr>
+          <w:lang w:eastAsia="en-GB"/>
+        </w:rPr>
+        <w:t xml:space="preserve">. This can be avoided </w:t>
+      </w:r>
+      <w:r>
+        <w:rPr>
+          <w:lang w:eastAsia="en-GB"/>
+        </w:rPr>
+        <w:t>by</w:t>
+      </w:r>
+      <w:r>
+        <w:rPr>
+          <w:lang w:eastAsia="en-GB"/>
+        </w:rPr>
+        <w:t xml:space="preserve"> increasing the population number.</w:t>
+      </w:r>
+    </w:p>
+    <w:p>
+      <w:pPr>
+        <w:rPr>
+          <w:lang w:eastAsia="en-GB"/>
+        </w:rPr>
+      </w:pPr>
+      <w:r>
+        <w:rPr>
+          <w:lang w:eastAsia="en-GB"/>
+        </w:rPr>
+        <w:t>&lt;Barth: WRITE DOWN BRIEFLY YOUR RESULTS, NO NEED TO BE TOO SPECIFIC, PLEASE READ MINE AND SEE WHERE YOU CAN REFERE TO IT</w:t>
+      </w:r>
+    </w:p>
+    <w:p>
+      <w:pPr>
+        <w:rPr>
+          <w:lang w:eastAsia="en-GB"/>
+        </w:rPr>
+      </w:pPr>
+      <w:r>
+        <w:rPr>
+          <w:lang w:eastAsia="en-GB"/>
+        </w:rPr>
+        <w:t xml:space="preserve">MY MAIN FINDINGS: </w:t>
+      </w:r>
+    </w:p>
+    <w:p>
+      <w:pPr>
+        <w:pStyle w:val="ListParagraph"/>
+        <w:numPr>
+          <w:ilvl w:val="0"/>
+          <w:numId w:val="4"/>
+        </w:numPr>
+        <w:rPr>
+          <w:lang w:eastAsia="en-GB"/>
+        </w:rPr>
+      </w:pPr>
+      <w:r>
+        <w:rPr>
+          <w:lang w:eastAsia="en-GB"/>
+        </w:rPr>
+        <w:lastRenderedPageBreak/>
+        <w:t>F2 and F4 improved greatly with increasing the generation and population numbers.</w:t>
+      </w:r>
+    </w:p>
+    <w:p>
+      <w:pPr>
+        <w:pStyle w:val="ListParagraph"/>
+        <w:numPr>
+          <w:ilvl w:val="0"/>
+          <w:numId w:val="4"/>
+        </w:numPr>
+        <w:rPr>
+          <w:lang w:eastAsia="en-GB"/>
+        </w:rPr>
+      </w:pPr>
+      <w:r>
+        <w:rPr>
+          <w:lang w:eastAsia="en-GB"/>
+        </w:rPr>
+        <w:t>F8 Didn’t improve for the 2</w:t>
+      </w:r>
+      <w:r>
+        <w:rPr>
+          <w:vertAlign w:val="superscript"/>
+          <w:lang w:eastAsia="en-GB"/>
+        </w:rPr>
+        <w:t>nd</w:t>
+      </w:r>
+      <w:r>
+        <w:rPr>
+          <w:lang w:eastAsia="en-GB"/>
+        </w:rPr>
+        <w:t xml:space="preserve"> iteration, slightly </w:t>
+      </w:r>
+      <w:proofErr w:type="spellStart"/>
+      <w:r>
+        <w:rPr>
+          <w:lang w:eastAsia="en-GB"/>
+        </w:rPr>
+        <w:t>worsend</w:t>
+      </w:r>
+      <w:proofErr w:type="spellEnd"/>
+      <w:r>
+        <w:rPr>
+          <w:lang w:eastAsia="en-GB"/>
+        </w:rPr>
+        <w:t>. This was the 2</w:t>
+      </w:r>
+      <w:r>
+        <w:rPr>
+          <w:vertAlign w:val="superscript"/>
+          <w:lang w:eastAsia="en-GB"/>
+        </w:rPr>
+        <w:t>nd</w:t>
+      </w:r>
+      <w:r>
+        <w:rPr>
+          <w:lang w:eastAsia="en-GB"/>
+        </w:rPr>
+        <w:t xml:space="preserve"> best in the first and 2</w:t>
+      </w:r>
+      <w:r>
+        <w:rPr>
+          <w:vertAlign w:val="superscript"/>
+          <w:lang w:eastAsia="en-GB"/>
+        </w:rPr>
+        <w:t>nd</w:t>
+      </w:r>
+      <w:r>
+        <w:rPr>
+          <w:lang w:eastAsia="en-GB"/>
+        </w:rPr>
+        <w:t xml:space="preserve"> iteration</w:t>
+      </w:r>
+    </w:p>
+    <w:p>
+      <w:pPr>
+        <w:pStyle w:val="ListParagraph"/>
+        <w:numPr>
+          <w:ilvl w:val="0"/>
+          <w:numId w:val="4"/>
+        </w:numPr>
+        <w:rPr>
+          <w:lang w:eastAsia="en-GB"/>
+        </w:rPr>
+      </w:pPr>
+      <w:r>
+        <w:rPr>
+          <w:lang w:eastAsia="en-GB"/>
+        </w:rPr>
+        <w:t>F13 did improve, not as much as F2 and F4 but it did. The fitness in both iterations</w:t>
+      </w:r>
+    </w:p>
+    <w:p>
+      <w:pPr>
+        <w:pStyle w:val="ListParagraph"/>
+        <w:numPr>
+          <w:ilvl w:val="0"/>
+          <w:numId w:val="4"/>
+        </w:numPr>
+        <w:rPr>
+          <w:lang w:eastAsia="en-GB"/>
+        </w:rPr>
+      </w:pPr>
+      <w:r>
+        <w:rPr>
+          <w:lang w:eastAsia="en-GB"/>
+        </w:rPr>
+        <w:t>F17 F24 got did improve too but error was too high even after the 2</w:t>
+      </w:r>
+      <w:r>
+        <w:rPr>
+          <w:vertAlign w:val="superscript"/>
+          <w:lang w:eastAsia="en-GB"/>
+        </w:rPr>
+        <w:t>nd</w:t>
+      </w:r>
+      <w:r>
+        <w:rPr>
+          <w:lang w:eastAsia="en-GB"/>
+        </w:rPr>
+        <w:t xml:space="preserve"> iteration. I assume that the algorithm got stuck in a local minimum.</w:t>
+      </w:r>
+    </w:p>
+    <w:p>
+      <w:pPr>
+        <w:rPr>
+          <w:lang w:eastAsia="en-GB"/>
+        </w:rPr>
+      </w:pPr>
+      <w:r>
+        <w:rPr>
+          <w:lang w:eastAsia="en-GB"/>
+        </w:rPr>
+        <w:t>WE NEED YOUR CONCLUSION BEFORE WE COMPARE.</w:t>
+      </w:r>
+    </w:p>
+    <w:p>
+      <w:pPr>
+        <w:rPr>
+          <w:lang w:eastAsia="en-GB"/>
+        </w:rPr>
+      </w:pPr>
+      <w:r>
+        <w:rPr>
+          <w:lang w:eastAsia="en-GB"/>
+        </w:rPr>
+        <w:t>&gt;</w:t>
+      </w:r>
+    </w:p>
+    <w:p>
+      <w:pPr>
+        <w:rPr>
+          <w:lang w:eastAsia="en-GB"/>
+        </w:rPr>
+      </w:pPr>
+    </w:p>
+    <w:p>
+      <w:pPr>
+        <w:pStyle w:val="Heading1"/>
+      </w:pPr>
+      <w:bookmarkStart w:id="5" w:name="_Toc120590076"/>
+      <w:r>
+        <w:t>Discussion and Conclusions</w:t>
+      </w:r>
+      <w:bookmarkEnd w:id="5"/>
+    </w:p>
+    <w:p>
+      <w:pPr>
         <w:rPr>
           <w:rFonts w:cs="Arial"/>
           <w:szCs w:val="24"/>
         </w:rPr>
-        <w:t>Dsadasd</w:t>
-      </w:r>
+      </w:pPr>
+      <w:proofErr w:type="spellStart"/>
+      <w:r>
+        <w:rPr>
+          <w:rFonts w:cs="Arial"/>
+          <w:szCs w:val="24"/>
+        </w:rPr>
+        <w:t>Ds</w:t>
+      </w:r>
+      <w:r>
+        <w:rPr>
+          <w:rFonts w:cs="Arial"/>
+          <w:szCs w:val="24"/>
+        </w:rPr>
+        <w:t>SOME</w:t>
+      </w:r>
+      <w:proofErr w:type="spellEnd"/>
+      <w:r>
+        <w:rPr>
+          <w:rFonts w:cs="Arial"/>
+          <w:szCs w:val="24"/>
+        </w:rPr>
+        <w:t xml:space="preserve"> BULLSHIT </w:t>
+      </w:r>
+      <w:proofErr w:type="spellStart"/>
+      <w:r>
+        <w:rPr>
+          <w:rFonts w:cs="Arial"/>
+          <w:szCs w:val="24"/>
+        </w:rPr>
+        <w:t>HERE</w:t>
+      </w:r>
+      <w:r>
+        <w:rPr>
+          <w:rFonts w:cs="Arial"/>
+          <w:szCs w:val="24"/>
+        </w:rPr>
+        <w:t>adasd</w:t>
+      </w:r>
+      <w:proofErr w:type="spellEnd"/>
     </w:p>
     <w:p>
       <w:pPr>
@@ -1746,21 +2674,21 @@
       <w:pPr>
         <w:pStyle w:val="Heading1"/>
       </w:pPr>
-      <w:bookmarkStart w:id="5" w:name="_Toc120477427"/>
-      <w:commentRangeStart w:id="6"/>
+      <w:bookmarkStart w:id="6" w:name="_Toc120590077"/>
+      <w:commentRangeStart w:id="7"/>
       <w:r>
         <w:t>References</w:t>
       </w:r>
-      <w:commentRangeEnd w:id="6"/>
+      <w:commentRangeEnd w:id="7"/>
       <w:r>
         <w:rPr>
           <w:rStyle w:val="CommentReference"/>
           <w:rFonts w:eastAsiaTheme="minorHAnsi" w:cstheme="minorBidi"/>
           <w:color w:val="auto"/>
         </w:rPr>
-        <w:commentReference w:id="6"/>
-      </w:r>
-      <w:bookmarkEnd w:id="5"/>
+        <w:commentReference w:id="7"/>
+      </w:r>
+      <w:bookmarkEnd w:id="6"/>
     </w:p>
     <w:p>
       <w:pPr>
@@ -1788,17 +2716,53 @@
           <w:lang w:eastAsia="en-GB"/>
         </w:rPr>
       </w:pPr>
+      <w:proofErr w:type="spellStart"/>
       <w:r>
         <w:rPr>
           <w:lang w:val="de-DE" w:eastAsia="en-GB"/>
         </w:rPr>
-        <w:t xml:space="preserve">Suganthan, P., Hansen, N., Liang, J., Deb, K., Chen, Y., Auger, A. and Tiwari, S. (2005). </w:t>
-      </w:r>
-      <w:r>
-        <w:rPr>
-          <w:lang w:eastAsia="en-GB"/>
-        </w:rPr>
-        <w:t xml:space="preserve">Problem Definitions and Evaluation Criteria for the CEC 2005 Special Session on RealParameter Optimization. </w:t>
+        <w:t>Suganthan</w:t>
+      </w:r>
+      <w:proofErr w:type="spellEnd"/>
+      <w:r>
+        <w:rPr>
+          <w:lang w:val="de-DE" w:eastAsia="en-GB"/>
+        </w:rPr>
+        <w:t xml:space="preserve">, P., Hansen, N., Liang, J., Deb, K., Chen, Y., Auger, A. and </w:t>
+      </w:r>
+      <w:proofErr w:type="spellStart"/>
+      <w:r>
+        <w:rPr>
+          <w:lang w:val="de-DE" w:eastAsia="en-GB"/>
+        </w:rPr>
+        <w:t>Tiwari</w:t>
+      </w:r>
+      <w:proofErr w:type="spellEnd"/>
+      <w:r>
+        <w:rPr>
+          <w:lang w:val="de-DE" w:eastAsia="en-GB"/>
+        </w:rPr>
+        <w:t xml:space="preserve">, S. (2005). </w:t>
+      </w:r>
+      <w:r>
+        <w:rPr>
+          <w:lang w:eastAsia="en-GB"/>
+        </w:rPr>
+        <w:t xml:space="preserve">Problem Definitions and Evaluation Criteria for the CEC 2005 Special Session on </w:t>
+      </w:r>
+      <w:proofErr w:type="spellStart"/>
+      <w:r>
+        <w:rPr>
+          <w:lang w:eastAsia="en-GB"/>
+        </w:rPr>
+        <w:t>RealParameter</w:t>
+      </w:r>
+      <w:proofErr w:type="spellEnd"/>
+      <w:r>
+        <w:rPr>
+          <w:lang w:eastAsia="en-GB"/>
+        </w:rPr>
+        <w:t xml:space="preserve"> Optimization. </w:t>
       </w:r>
       <w:r>
         <w:rPr>
@@ -1840,7 +2804,7 @@
 
 <file path=word/comments.xml><?xml version="1.0" encoding="utf-8"?>
 <w:comments xmlns:wpc="http://schemas.microsoft.com/office/word/2010/wordprocessingCanvas" xmlns:cx="http://schemas.microsoft.com/office/drawing/2014/chartex" xmlns:cx1="http://schemas.microsoft.com/office/drawing/2015/9/8/chartex" xmlns:cx2="http://schemas.microsoft.com/office/drawing/2015/10/21/chartex" xmlns:cx3="http://schemas.microsoft.com/office/drawing/2016/5/9/chartex" xmlns:cx4="http://schemas.microsoft.com/office/drawing/2016/5/10/chartex" xmlns:cx5="http://schemas.microsoft.com/office/drawing/2016/5/11/chartex" xmlns:cx6="http://schemas.microsoft.com/office/drawing/2016/5/12/chartex" xmlns:cx7="http://schemas.microsoft.com/office/drawing/2016/5/13/chartex" xmlns:cx8="http://schemas.microsoft.com/office/drawing/2016/5/14/chartex" xmlns:mc="http://schemas.openxmlformats.org/markup-compatibility/2006" xmlns:aink="http://schemas.microsoft.com/office/drawing/2016/ink" xmlns:am3d="http://schemas.microsoft.com/office/drawing/2017/model3d" xmlns:o="urn:schemas-microsoft-com:office:office" xmlns:r="http://schemas.openxmlformats.org/officeDocument/2006/relationships" xmlns:m="http://schemas.openxmlformats.org/officeDocument/2006/math" xmlns:v="urn:schemas-microsoft-com:vml" xmlns:wp14="http://schemas.microsoft.com/office/word/2010/wordprocessingDrawing" xmlns:wp="http://schemas.openxmlformats.org/drawingml/2006/wordprocessingDrawing" xmlns:w10="urn:schemas-microsoft-com:office:word" xmlns:w="http://schemas.openxmlformats.org/wordprocessingml/2006/main" xmlns:w14="http://schemas.microsoft.com/office/word/2010/wordml" xmlns:w15="http://schemas.microsoft.com/office/word/2012/wordml" xmlns:w16cex="http://schemas.microsoft.com/office/word/2018/wordml/cex" xmlns:w16cid="http://schemas.microsoft.com/office/word/2016/wordml/cid" xmlns:w16="http://schemas.microsoft.com/office/word/2018/wordml" xmlns:w16sdtdh="http://schemas.microsoft.com/office/word/2020/wordml/sdtdatahash" xmlns:w16se="http://schemas.microsoft.com/office/word/2015/wordml/symex" xmlns:wpg="http://schemas.microsoft.com/office/word/2010/wordprocessingGroup" xmlns:wpi="http://schemas.microsoft.com/office/word/2010/wordprocessingInk" xmlns:wne="http://schemas.microsoft.com/office/word/2006/wordml" xmlns:wps="http://schemas.microsoft.com/office/word/2010/wordprocessingShape" mc:Ignorable="w14 w15 w16se w16cid w16 w16cex w16sdtdh wp14">
-  <w:comment w:id="6" w:author="Cseh, Peter" w:date="2022-11-27T20:38:00Z" w:initials="CP">
+  <w:comment w:id="7" w:author="Cseh, Peter" w:date="2022-11-27T20:38:00Z" w:initials="CP">
     <w:p>
       <w:pPr>
         <w:pStyle w:val="CommentText"/>
@@ -1852,7 +2816,23 @@
         <w:annotationRef/>
       </w:r>
       <w:r>
-        <w:t xml:space="preserve">I’m using Hardward styke ref, from here </w:t>
+        <w:t xml:space="preserve">I’m using </w:t>
+      </w:r>
+      <w:proofErr w:type="spellStart"/>
+      <w:r>
+        <w:t>Hardward</w:t>
+      </w:r>
+      <w:proofErr w:type="spellEnd"/>
+      <w:r>
+        <w:t xml:space="preserve"> </w:t>
+      </w:r>
+      <w:proofErr w:type="spellStart"/>
+      <w:r>
+        <w:t>styke</w:t>
+      </w:r>
+      <w:proofErr w:type="spellEnd"/>
+      <w:r>
+        <w:t xml:space="preserve"> ref, from here </w:t>
       </w:r>
     </w:p>
     <w:p>
@@ -2001,6 +2981,118 @@
     </w:lvl>
   </w:abstractNum>
   <w:abstractNum w:abstractNumId="1" w15:restartNumberingAfterBreak="0">
+    <w:nsid w:val="20883EC5"/>
+    <w:multiLevelType w:val="hybridMultilevel"/>
+    <w:tmpl w:val="22C8B61C"/>
+    <w:lvl w:ilvl="0" w:tplc="C99A8DA2">
+      <w:numFmt w:val="bullet"/>
+      <w:lvlText w:val="-"/>
+      <w:lvlJc w:val="left"/>
+      <w:pPr>
+        <w:ind w:left="720" w:hanging="360"/>
+      </w:pPr>
+      <w:rPr>
+        <w:rFonts w:ascii="Arial" w:eastAsiaTheme="minorHAnsi" w:hAnsi="Arial" w:cs="Arial" w:hint="default"/>
+      </w:rPr>
+    </w:lvl>
+    <w:lvl w:ilvl="1" w:tplc="08090003" w:tentative="1">
+      <w:start w:val="1"/>
+      <w:numFmt w:val="bullet"/>
+      <w:lvlText w:val="o"/>
+      <w:lvlJc w:val="left"/>
+      <w:pPr>
+        <w:ind w:left="1440" w:hanging="360"/>
+      </w:pPr>
+      <w:rPr>
+        <w:rFonts w:ascii="Courier New" w:hAnsi="Courier New" w:cs="Courier New" w:hint="default"/>
+      </w:rPr>
+    </w:lvl>
+    <w:lvl w:ilvl="2" w:tplc="08090005" w:tentative="1">
+      <w:start w:val="1"/>
+      <w:numFmt w:val="bullet"/>
+      <w:lvlText w:val=""/>
+      <w:lvlJc w:val="left"/>
+      <w:pPr>
+        <w:ind w:left="2160" w:hanging="360"/>
+      </w:pPr>
+      <w:rPr>
+        <w:rFonts w:ascii="Wingdings" w:hAnsi="Wingdings" w:hint="default"/>
+      </w:rPr>
+    </w:lvl>
+    <w:lvl w:ilvl="3" w:tplc="08090001" w:tentative="1">
+      <w:start w:val="1"/>
+      <w:numFmt w:val="bullet"/>
+      <w:lvlText w:val=""/>
+      <w:lvlJc w:val="left"/>
+      <w:pPr>
+        <w:ind w:left="2880" w:hanging="360"/>
+      </w:pPr>
+      <w:rPr>
+        <w:rFonts w:ascii="Symbol" w:hAnsi="Symbol" w:hint="default"/>
+      </w:rPr>
+    </w:lvl>
+    <w:lvl w:ilvl="4" w:tplc="08090003" w:tentative="1">
+      <w:start w:val="1"/>
+      <w:numFmt w:val="bullet"/>
+      <w:lvlText w:val="o"/>
+      <w:lvlJc w:val="left"/>
+      <w:pPr>
+        <w:ind w:left="3600" w:hanging="360"/>
+      </w:pPr>
+      <w:rPr>
+        <w:rFonts w:ascii="Courier New" w:hAnsi="Courier New" w:cs="Courier New" w:hint="default"/>
+      </w:rPr>
+    </w:lvl>
+    <w:lvl w:ilvl="5" w:tplc="08090005" w:tentative="1">
+      <w:start w:val="1"/>
+      <w:numFmt w:val="bullet"/>
+      <w:lvlText w:val=""/>
+      <w:lvlJc w:val="left"/>
+      <w:pPr>
+        <w:ind w:left="4320" w:hanging="360"/>
+      </w:pPr>
+      <w:rPr>
+        <w:rFonts w:ascii="Wingdings" w:hAnsi="Wingdings" w:hint="default"/>
+      </w:rPr>
+    </w:lvl>
+    <w:lvl w:ilvl="6" w:tplc="08090001" w:tentative="1">
+      <w:start w:val="1"/>
+      <w:numFmt w:val="bullet"/>
+      <w:lvlText w:val=""/>
+      <w:lvlJc w:val="left"/>
+      <w:pPr>
+        <w:ind w:left="5040" w:hanging="360"/>
+      </w:pPr>
+      <w:rPr>
+        <w:rFonts w:ascii="Symbol" w:hAnsi="Symbol" w:hint="default"/>
+      </w:rPr>
+    </w:lvl>
+    <w:lvl w:ilvl="7" w:tplc="08090003" w:tentative="1">
+      <w:start w:val="1"/>
+      <w:numFmt w:val="bullet"/>
+      <w:lvlText w:val="o"/>
+      <w:lvlJc w:val="left"/>
+      <w:pPr>
+        <w:ind w:left="5760" w:hanging="360"/>
+      </w:pPr>
+      <w:rPr>
+        <w:rFonts w:ascii="Courier New" w:hAnsi="Courier New" w:cs="Courier New" w:hint="default"/>
+      </w:rPr>
+    </w:lvl>
+    <w:lvl w:ilvl="8" w:tplc="08090005" w:tentative="1">
+      <w:start w:val="1"/>
+      <w:numFmt w:val="bullet"/>
+      <w:lvlText w:val=""/>
+      <w:lvlJc w:val="left"/>
+      <w:pPr>
+        <w:ind w:left="6480" w:hanging="360"/>
+      </w:pPr>
+      <w:rPr>
+        <w:rFonts w:ascii="Wingdings" w:hAnsi="Wingdings" w:hint="default"/>
+      </w:rPr>
+    </w:lvl>
+  </w:abstractNum>
+  <w:abstractNum w:abstractNumId="2" w15:restartNumberingAfterBreak="0">
     <w:nsid w:val="73666598"/>
     <w:multiLevelType w:val="multilevel"/>
     <w:tmpl w:val="5E30F02E"/>
@@ -2117,10 +3209,10 @@
     </w:lvl>
   </w:abstractNum>
   <w:num w:numId="1">
-    <w:abstractNumId w:val="1"/>
+    <w:abstractNumId w:val="2"/>
   </w:num>
   <w:num w:numId="2">
-    <w:abstractNumId w:val="1"/>
+    <w:abstractNumId w:val="2"/>
     <w:lvlOverride w:ilvl="0">
       <w:startOverride w:val="2"/>
     </w:lvlOverride>
@@ -2151,6 +3243,9 @@
   </w:num>
   <w:num w:numId="3">
     <w:abstractNumId w:val="0"/>
+  </w:num>
+  <w:num w:numId="4">
+    <w:abstractNumId w:val="1"/>
   </w:num>
 </w:numbering>
 </file>
@@ -2615,6 +3710,7 @@
   <w:style w:type="character" w:default="1" w:styleId="DefaultParagraphFont">
     <w:name w:val="Default Paragraph Font"/>
     <w:uiPriority w:val="1"/>
+    <w:semiHidden/>
     <w:unhideWhenUsed/>
   </w:style>
   <w:style w:type="table" w:default="1" w:styleId="TableNormal">

</xml_diff>

<commit_message>
Added a word to the report
</commit_message>
<xml_diff>
--- a/F21BC-CW2-H00412986-H00326306-Report.docx
+++ b/F21BC-CW2-H00412986-H00326306-Report.docx
@@ -1982,14 +1982,7 @@
           <w:rFonts w:ascii="Courier New" w:hAnsi="Courier New" w:cs="Courier New"/>
           <w:lang w:eastAsia="en-GB"/>
         </w:rPr>
-        <w:t>PSO_n</w:t>
-      </w:r>
-      <w:r>
-        <w:rPr>
-          <w:rFonts w:ascii="Courier New" w:hAnsi="Courier New" w:cs="Courier New"/>
-          <w:lang w:eastAsia="en-GB"/>
-        </w:rPr>
-        <w:t>otebook.ipynb</w:t>
+        <w:t>PSO_notebook.ipynb</w:t>
       </w:r>
       <w:proofErr w:type="spellEnd"/>
       <w:r>
@@ -2045,13 +2038,7 @@
         <w:rPr>
           <w:lang w:eastAsia="en-GB"/>
         </w:rPr>
-        <w:t xml:space="preserve">. </w:t>
-      </w:r>
-      <w:r>
-        <w:rPr>
-          <w:lang w:eastAsia="en-GB"/>
-        </w:rPr>
-        <w:t xml:space="preserve">The optimizer performed the best on F8 and F13. </w:t>
+        <w:t xml:space="preserve">. The optimizer performed the best on F8 and F13. </w:t>
       </w:r>
     </w:p>
     <w:p>
@@ -2064,31 +2051,7 @@
         <w:rPr>
           <w:lang w:eastAsia="en-GB"/>
         </w:rPr>
-        <w:t xml:space="preserve">Each test function </w:t>
-      </w:r>
-      <w:r>
-        <w:rPr>
-          <w:lang w:eastAsia="en-GB"/>
-        </w:rPr>
-        <w:t xml:space="preserve">achieved the best score using </w:t>
-      </w:r>
-      <w:r>
-        <w:rPr>
-          <w:lang w:eastAsia="en-GB"/>
-        </w:rPr>
-        <w:t>150 generations</w:t>
-      </w:r>
-      <w:r>
-        <w:rPr>
-          <w:lang w:eastAsia="en-GB"/>
-        </w:rPr>
-        <w:t xml:space="preserve"> which was the maximum in the first iteration, </w:t>
-      </w:r>
-      <w:r>
-        <w:rPr>
-          <w:lang w:eastAsia="en-GB"/>
-        </w:rPr>
-        <w:t xml:space="preserve">so we decided to increase the number of generations to see how they improve. </w:t>
+        <w:t xml:space="preserve">Each test function achieved the best score using 150 generations which was the maximum in the first iteration, so we decided to increase the number of generations to see how they improve. </w:t>
       </w:r>
       <w:r>
         <w:rPr>
@@ -2417,7 +2380,19 @@
         <w:rPr>
           <w:lang w:eastAsia="en-GB"/>
         </w:rPr>
-        <w:t>&lt;Barth: WRITE DOWN BRIEFLY YOUR RESULTS, NO NEED TO BE TOO SPECIFIC, PLEASE READ MINE AND SEE WHERE YOU CAN REFERE TO IT</w:t>
+        <w:t>&lt;Barth: WRITE DOWN BRIEFLY YOUR RESULTS, NO NEED TO BE TOO SPECIFIC, PLEASE READ MINE</w:t>
+      </w:r>
+      <w:r>
+        <w:rPr>
+          <w:lang w:eastAsia="en-GB"/>
+        </w:rPr>
+        <w:t xml:space="preserve"> ABOVE</w:t>
+      </w:r>
+      <w:r>
+        <w:rPr>
+          <w:lang w:eastAsia="en-GB"/>
+        </w:rPr>
+        <w:t xml:space="preserve"> AND SEE WHERE YOU CAN REFERE TO IT</w:t>
       </w:r>
     </w:p>
     <w:p>
@@ -2430,6 +2405,7 @@
         <w:rPr>
           <w:lang w:eastAsia="en-GB"/>
         </w:rPr>
+        <w:lastRenderedPageBreak/>
         <w:t xml:space="preserve">MY MAIN FINDINGS: </w:t>
       </w:r>
     </w:p>
@@ -2448,7 +2424,6 @@
         <w:rPr>
           <w:lang w:eastAsia="en-GB"/>
         </w:rPr>
-        <w:lastRenderedPageBreak/>
         <w:t>F2 and F4 improved greatly with increasing the generation and population numbers.</w:t>
       </w:r>
     </w:p>

</xml_diff>